<commit_message>
Teoría del aprendizaje social (teorías sobre violencias - José Soto)
</commit_message>
<xml_diff>
--- a/Investigación accion - fase II.docx
+++ b/Investigación accion - fase II.docx
@@ -1,6 +1,6 @@
 
 <file path=word/document.xml><?xml version="1.0" encoding="utf-8"?>
-<w:document xmlns:wpc="http://schemas.microsoft.com/office/word/2010/wordprocessingCanvas" xmlns:cx="http://schemas.microsoft.com/office/drawing/2014/chartex" xmlns:cx1="http://schemas.microsoft.com/office/drawing/2015/9/8/chartex" xmlns:cx2="http://schemas.microsoft.com/office/drawing/2015/10/21/chartex" xmlns:cx3="http://schemas.microsoft.com/office/drawing/2016/5/9/chartex" xmlns:cx4="http://schemas.microsoft.com/office/drawing/2016/5/10/chartex" xmlns:cx5="http://schemas.microsoft.com/office/drawing/2016/5/11/chartex" xmlns:cx6="http://schemas.microsoft.com/office/drawing/2016/5/12/chartex" xmlns:cx7="http://schemas.microsoft.com/office/drawing/2016/5/13/chartex" xmlns:cx8="http://schemas.microsoft.com/office/drawing/2016/5/14/chartex" xmlns:mc="http://schemas.openxmlformats.org/markup-compatibility/2006" xmlns:aink="http://schemas.microsoft.com/office/drawing/2016/ink" xmlns:am3d="http://schemas.microsoft.com/office/drawing/2017/model3d" xmlns:o="urn:schemas-microsoft-com:office:office" xmlns:r="http://schemas.openxmlformats.org/officeDocument/2006/relationships" xmlns:m="http://schemas.openxmlformats.org/officeDocument/2006/math" xmlns:v="urn:schemas-microsoft-com:vml" xmlns:wp14="http://schemas.microsoft.com/office/word/2010/wordprocessingDrawing" xmlns:wp="http://schemas.openxmlformats.org/drawingml/2006/wordprocessingDrawing" xmlns:w10="urn:schemas-microsoft-com:office:word" xmlns:w="http://schemas.openxmlformats.org/wordprocessingml/2006/main" xmlns:w14="http://schemas.microsoft.com/office/word/2010/wordml" xmlns:w15="http://schemas.microsoft.com/office/word/2012/wordml" xmlns:w16cex="http://schemas.microsoft.com/office/word/2018/wordml/cex" xmlns:w16cid="http://schemas.microsoft.com/office/word/2016/wordml/cid" xmlns:w16="http://schemas.microsoft.com/office/word/2018/wordml" xmlns:w16sdtdh="http://schemas.microsoft.com/office/word/2020/wordml/sdtdatahash" xmlns:w16se="http://schemas.microsoft.com/office/word/2015/wordml/symex" xmlns:wpg="http://schemas.microsoft.com/office/word/2010/wordprocessingGroup" xmlns:wpi="http://schemas.microsoft.com/office/word/2010/wordprocessingInk" xmlns:wne="http://schemas.microsoft.com/office/word/2006/wordml" xmlns:wps="http://schemas.microsoft.com/office/word/2010/wordprocessingShape" mc:Ignorable="w14 w15 w16se w16cid w16 w16cex w16sdtdh wp14">
+<w:document xmlns:wpc="http://schemas.microsoft.com/office/word/2010/wordprocessingCanvas" xmlns:cx="http://schemas.microsoft.com/office/drawing/2014/chartex" xmlns:cx1="http://schemas.microsoft.com/office/drawing/2015/9/8/chartex" xmlns:cx2="http://schemas.microsoft.com/office/drawing/2015/10/21/chartex" xmlns:cx3="http://schemas.microsoft.com/office/drawing/2016/5/9/chartex" xmlns:cx4="http://schemas.microsoft.com/office/drawing/2016/5/10/chartex" xmlns:cx5="http://schemas.microsoft.com/office/drawing/2016/5/11/chartex" xmlns:cx6="http://schemas.microsoft.com/office/drawing/2016/5/12/chartex" xmlns:cx7="http://schemas.microsoft.com/office/drawing/2016/5/13/chartex" xmlns:cx8="http://schemas.microsoft.com/office/drawing/2016/5/14/chartex" xmlns:mc="http://schemas.openxmlformats.org/markup-compatibility/2006" xmlns:aink="http://schemas.microsoft.com/office/drawing/2016/ink" xmlns:am3d="http://schemas.microsoft.com/office/drawing/2017/model3d" xmlns:o="urn:schemas-microsoft-com:office:office" xmlns:oel="http://schemas.microsoft.com/office/2019/extlst" xmlns:r="http://schemas.openxmlformats.org/officeDocument/2006/relationships" xmlns:m="http://schemas.openxmlformats.org/officeDocument/2006/math" xmlns:v="urn:schemas-microsoft-com:vml" xmlns:wp14="http://schemas.microsoft.com/office/word/2010/wordprocessingDrawing" xmlns:wp="http://schemas.openxmlformats.org/drawingml/2006/wordprocessingDrawing" xmlns:w10="urn:schemas-microsoft-com:office:word" xmlns:w="http://schemas.openxmlformats.org/wordprocessingml/2006/main" xmlns:w14="http://schemas.microsoft.com/office/word/2010/wordml" xmlns:w15="http://schemas.microsoft.com/office/word/2012/wordml" xmlns:w16cex="http://schemas.microsoft.com/office/word/2018/wordml/cex" xmlns:w16cid="http://schemas.microsoft.com/office/word/2016/wordml/cid" xmlns:w16="http://schemas.microsoft.com/office/word/2018/wordml" xmlns:w16du="http://schemas.microsoft.com/office/word/2023/wordml/word16du" xmlns:w16sdtdh="http://schemas.microsoft.com/office/word/2020/wordml/sdtdatahash" xmlns:w16se="http://schemas.microsoft.com/office/word/2015/wordml/symex" xmlns:wpg="http://schemas.microsoft.com/office/word/2010/wordprocessingGroup" xmlns:wpi="http://schemas.microsoft.com/office/word/2010/wordprocessingInk" xmlns:wne="http://schemas.microsoft.com/office/word/2006/wordml" xmlns:wps="http://schemas.microsoft.com/office/word/2010/wordprocessingShape" mc:Ignorable="w14 w15 w16se w16cid w16 w16cex w16sdtdh w16du wp14">
   <w:body>
     <w:p>
       <w:pPr>
@@ -3414,41 +3414,461 @@
         <w:pStyle w:val="Ttulo2"/>
         <w:numPr>
           <w:ilvl w:val="0"/>
-          <w:numId w:val="49"/>
+          <w:numId w:val="51"/>
         </w:numPr>
         <w:spacing w:line="360" w:lineRule="auto"/>
       </w:pPr>
-      <w:bookmarkStart w:id="11" w:name="_Toc168783584"/>
-      <w:r>
-        <w:t xml:space="preserve">Tema </w:t>
-      </w:r>
-      <w:r>
-        <w:t>1</w:t>
-      </w:r>
-      <w:bookmarkEnd w:id="11"/>
-    </w:p>
-    <w:p>
-      <w:r>
+      <w:r>
+        <w:t>Teoría del aprendizaje social</w:t>
+      </w:r>
+    </w:p>
+    <w:p>
+      <w:pPr>
+        <w:ind w:left="720"/>
+        <w:jc w:val="both"/>
+      </w:pPr>
+      <w:r>
+        <w:rPr>
+          <w:b/>
+          <w:bCs/>
+        </w:rPr>
+        <w:t xml:space="preserve">1.1 </w:t>
+      </w:r>
+      <w:r>
+        <w:rPr>
+          <w:b/>
+          <w:bCs/>
+        </w:rPr>
+        <w:t>Concepto</w:t>
+      </w:r>
+      <w:r>
+        <w:t xml:space="preserve">: </w:t>
+      </w:r>
+      <w:r>
+        <w:t>La teoría del aprendizaje social se apoya en la idea de que los niños aprenden en entornos sociales por medio de la observación y de la imitación del comportamiento que vieron. También refuerza la idea de que el niño se ve afectado por la influencia de otros. Se basa en tres conceptos clave: que las personas pueden aprender a través de la observación, que el estado mental afecta este proceso de aprendizaje y que sólo porque se aprendió algo no significa que esto resulte en un cambio en el comportamiento de la persona.</w:t>
+      </w:r>
+      <w:r>
+        <w:t xml:space="preserve"> </w:t>
+      </w:r>
+      <w:sdt>
+        <w:sdtPr>
+          <w:id w:val="-233013357"/>
+          <w:citation/>
+        </w:sdtPr>
+        <w:sdtContent>
+          <w:r>
+            <w:fldChar w:fldCharType="begin"/>
+          </w:r>
+          <w:r>
+            <w:instrText xml:space="preserve"> CITATION Pau19 \l 4106 </w:instrText>
+          </w:r>
+          <w:r>
+            <w:fldChar w:fldCharType="separate"/>
+          </w:r>
+          <w:r>
+            <w:rPr>
+              <w:noProof/>
+            </w:rPr>
+            <w:t>(Delgado, 2019)</w:t>
+          </w:r>
+          <w:r>
+            <w:fldChar w:fldCharType="end"/>
+          </w:r>
+        </w:sdtContent>
+      </w:sdt>
+    </w:p>
+    <w:p>
+      <w:pPr>
+        <w:ind w:left="720"/>
+        <w:jc w:val="both"/>
+      </w:pPr>
+      <w:r>
+        <w:rPr>
+          <w:b/>
+          <w:bCs/>
+        </w:rPr>
+        <w:t xml:space="preserve">1.2 Historia: </w:t>
+      </w:r>
+      <w:r>
+        <w:t xml:space="preserve">Anteriormente se creía que ver comportamientos violentos ayudaba a liberar la tensión y agresividad del observante, Sigmund Freud lo define como catarsis. Albert Bandura, un psicólogo </w:t>
+      </w:r>
+      <w:r>
+        <w:t>c</w:t>
+      </w:r>
+      <w:r>
+        <w:t>anadiense-</w:t>
+      </w:r>
+      <w:r>
+        <w:t>a</w:t>
+      </w:r>
+      <w:r>
+        <w:t>mericano, decidió probar esta teoría de Freud y decidió, en 1961, llevar a cabo el “Experimento de los muñecos Bobo”.</w:t>
+      </w:r>
+      <w:r>
+        <w:t xml:space="preserve"> </w:t>
+      </w:r>
+      <w:sdt>
+        <w:sdtPr>
+          <w:id w:val="-1871677987"/>
+          <w:citation/>
+        </w:sdtPr>
+        <w:sdtContent>
+          <w:r>
+            <w:fldChar w:fldCharType="begin"/>
+          </w:r>
+          <w:r>
+            <w:instrText xml:space="preserve"> CITATION Pau19 \l 4106 </w:instrText>
+          </w:r>
+          <w:r>
+            <w:fldChar w:fldCharType="separate"/>
+          </w:r>
+          <w:r>
+            <w:rPr>
+              <w:noProof/>
+            </w:rPr>
+            <w:t>(Delgado, 2019)</w:t>
+          </w:r>
+          <w:r>
+            <w:fldChar w:fldCharType="end"/>
+          </w:r>
+        </w:sdtContent>
+      </w:sdt>
+    </w:p>
+    <w:p>
+      <w:pPr>
+        <w:ind w:left="720"/>
+        <w:jc w:val="both"/>
+      </w:pPr>
+      <w:r>
+        <w:t>Este experimento buscaba demostrar que exponer a niños a violencia los haría más agresivos. El estudio se llevó a cabo en la Universidad de Stanford, donde Bandura fue profesor, experimentando con niños de preescolar que asistían a la guardería de la universidad. Se dividió a los niños en tres grupos: uno donde se les mostraban adultos golpeando muñecos Bobo, otro grupo veía comportamientos y actividades no agresivas con los muñecos, y el tercero no observó ningún comportamiento relacionado con estos juguetes. Los niños que fueron testigos de los actos agresivos, al estar frente a los muñecos, comenzaron a golpearlos y lanzarlos. Los que no presenciaron esas actitudes violentas no lo hicieron, y en su lugar jugaban con los muñecos o los ignoraban.</w:t>
+      </w:r>
+      <w:r>
+        <w:t xml:space="preserve"> </w:t>
+      </w:r>
+      <w:r>
+        <w:t>Este experimento ayudó a demostrar que los niños aprenden por medio de la observación y a partir de este estudio se desarrolló la teoría del aprendizaje social.</w:t>
+      </w:r>
+      <w:r>
+        <w:t xml:space="preserve"> </w:t>
+      </w:r>
+      <w:sdt>
+        <w:sdtPr>
+          <w:id w:val="-274098371"/>
+          <w:citation/>
+        </w:sdtPr>
+        <w:sdtContent>
+          <w:r>
+            <w:fldChar w:fldCharType="begin"/>
+          </w:r>
+          <w:r>
+            <w:instrText xml:space="preserve"> CITATION Pau19 \l 4106 </w:instrText>
+          </w:r>
+          <w:r>
+            <w:fldChar w:fldCharType="separate"/>
+          </w:r>
+          <w:r>
+            <w:rPr>
+              <w:noProof/>
+            </w:rPr>
+            <w:t>(Delgado, 2019)</w:t>
+          </w:r>
+          <w:r>
+            <w:fldChar w:fldCharType="end"/>
+          </w:r>
+        </w:sdtContent>
+      </w:sdt>
+    </w:p>
+    <w:p>
+      <w:r>
+        <w:br w:type="page"/>
+      </w:r>
+    </w:p>
+    <w:p>
+      <w:pPr>
+        <w:pStyle w:val="Prrafodelista"/>
+        <w:numPr>
+          <w:ilvl w:val="1"/>
+          <w:numId w:val="51"/>
+        </w:numPr>
+        <w:rPr>
+          <w:b/>
+          <w:bCs/>
+        </w:rPr>
+      </w:pPr>
+      <w:r>
+        <w:rPr>
+          <w:b/>
+          <w:bCs/>
+        </w:rPr>
+        <w:lastRenderedPageBreak/>
+        <w:t xml:space="preserve">Tipos: </w:t>
+      </w:r>
+      <w:r>
+        <w:rPr>
+          <w:b/>
+          <w:bCs/>
+        </w:rPr>
         <w:tab/>
-        <w:t>1.1</w:t>
-      </w:r>
-    </w:p>
-    <w:p>
-      <w:r>
-        <w:tab/>
-        <w:t>1.2</w:t>
-      </w:r>
-    </w:p>
-    <w:p>
-      <w:r>
-        <w:tab/>
-        <w:t>1.3</w:t>
-      </w:r>
-    </w:p>
-    <w:p>
-      <w:r>
-        <w:tab/>
-        <w:t>1.4</w:t>
+      </w:r>
+    </w:p>
+    <w:p>
+      <w:pPr>
+        <w:pStyle w:val="Prrafodelista"/>
+        <w:numPr>
+          <w:ilvl w:val="2"/>
+          <w:numId w:val="51"/>
+        </w:numPr>
+        <w:jc w:val="both"/>
+      </w:pPr>
+      <w:r>
+        <w:rPr>
+          <w:b/>
+          <w:bCs/>
+        </w:rPr>
+        <w:t>Aprendizaje observacional</w:t>
+      </w:r>
+      <w:r>
+        <w:rPr>
+          <w:b/>
+          <w:bCs/>
+        </w:rPr>
+        <w:t xml:space="preserve">: </w:t>
+      </w:r>
+      <w:r>
+        <w:t>Este tipo de aprendizaje implica la observación y la imitación de los comportamientos de los demás. Los estudiantes pueden aprender habilidades y comportamientos al observar a otros y luego imitar lo que han visto.</w:t>
+      </w:r>
+      <w:r>
+        <w:t xml:space="preserve"> </w:t>
+      </w:r>
+      <w:sdt>
+        <w:sdtPr>
+          <w:id w:val="1126826160"/>
+          <w:citation/>
+        </w:sdtPr>
+        <w:sdtContent>
+          <w:r>
+            <w:fldChar w:fldCharType="begin"/>
+          </w:r>
+          <w:r>
+            <w:instrText xml:space="preserve"> CITATION Rol23 \l 4106 </w:instrText>
+          </w:r>
+          <w:r>
+            <w:fldChar w:fldCharType="separate"/>
+          </w:r>
+          <w:r>
+            <w:rPr>
+              <w:noProof/>
+            </w:rPr>
+            <w:t>(Reyes, 2023)</w:t>
+          </w:r>
+          <w:r>
+            <w:fldChar w:fldCharType="end"/>
+          </w:r>
+        </w:sdtContent>
+      </w:sdt>
+    </w:p>
+    <w:p>
+      <w:pPr>
+        <w:pStyle w:val="Prrafodelista"/>
+        <w:numPr>
+          <w:ilvl w:val="2"/>
+          <w:numId w:val="51"/>
+        </w:numPr>
+        <w:jc w:val="both"/>
+      </w:pPr>
+      <w:r>
+        <w:rPr>
+          <w:b/>
+          <w:bCs/>
+        </w:rPr>
+        <w:t>Aprendizaje basado en el juego</w:t>
+      </w:r>
+      <w:r>
+        <w:rPr>
+          <w:b/>
+          <w:bCs/>
+        </w:rPr>
+        <w:t xml:space="preserve">: </w:t>
+      </w:r>
+      <w:r>
+        <w:t>Este tipo de aprendizaje implica el uso de juegos y actividades lúdicas para fomentar el aprendizaje social. Los estudiantes pueden aprender habilidades y comportamientos a través del juego y la interacción social.</w:t>
+      </w:r>
+      <w:r>
+        <w:t xml:space="preserve"> </w:t>
+      </w:r>
+      <w:sdt>
+        <w:sdtPr>
+          <w:id w:val="-703016463"/>
+          <w:citation/>
+        </w:sdtPr>
+        <w:sdtContent>
+          <w:r>
+            <w:fldChar w:fldCharType="begin"/>
+          </w:r>
+          <w:r>
+            <w:instrText xml:space="preserve"> CITATION Rol23 \l 4106 </w:instrText>
+          </w:r>
+          <w:r>
+            <w:fldChar w:fldCharType="separate"/>
+          </w:r>
+          <w:r>
+            <w:rPr>
+              <w:noProof/>
+            </w:rPr>
+            <w:t>(Reyes, 2023)</w:t>
+          </w:r>
+          <w:r>
+            <w:fldChar w:fldCharType="end"/>
+          </w:r>
+        </w:sdtContent>
+      </w:sdt>
+    </w:p>
+    <w:p>
+      <w:pPr>
+        <w:pStyle w:val="Prrafodelista"/>
+        <w:numPr>
+          <w:ilvl w:val="2"/>
+          <w:numId w:val="51"/>
+        </w:numPr>
+        <w:jc w:val="both"/>
+      </w:pPr>
+      <w:r>
+        <w:rPr>
+          <w:b/>
+          <w:bCs/>
+        </w:rPr>
+        <w:t>Aprendizaje por tutoría</w:t>
+      </w:r>
+      <w:r>
+        <w:rPr>
+          <w:b/>
+          <w:bCs/>
+        </w:rPr>
+        <w:t xml:space="preserve">: </w:t>
+      </w:r>
+      <w:r>
+        <w:t>Este tipo de aprendizaje implica la guía de un tutor o mentor. Los estudiantes pueden recibir retroalimentación y orientación de un tutor experimentado y aprender de su experiencia y conocimiento.</w:t>
+      </w:r>
+      <w:r>
+        <w:t xml:space="preserve"> </w:t>
+      </w:r>
+      <w:sdt>
+        <w:sdtPr>
+          <w:id w:val="155118090"/>
+          <w:citation/>
+        </w:sdtPr>
+        <w:sdtContent>
+          <w:r>
+            <w:fldChar w:fldCharType="begin"/>
+          </w:r>
+          <w:r>
+            <w:instrText xml:space="preserve"> CITATION Rol23 \l 4106 </w:instrText>
+          </w:r>
+          <w:r>
+            <w:fldChar w:fldCharType="separate"/>
+          </w:r>
+          <w:r>
+            <w:rPr>
+              <w:noProof/>
+            </w:rPr>
+            <w:t>(Reyes, 2023)</w:t>
+          </w:r>
+          <w:r>
+            <w:fldChar w:fldCharType="end"/>
+          </w:r>
+        </w:sdtContent>
+      </w:sdt>
+    </w:p>
+    <w:p>
+      <w:pPr>
+        <w:pStyle w:val="Prrafodelista"/>
+        <w:numPr>
+          <w:ilvl w:val="1"/>
+          <w:numId w:val="51"/>
+        </w:numPr>
+        <w:rPr>
+          <w:b/>
+          <w:bCs/>
+        </w:rPr>
+      </w:pPr>
+      <w:r>
+        <w:rPr>
+          <w:b/>
+          <w:bCs/>
+        </w:rPr>
+        <w:t xml:space="preserve">Consecuencias: </w:t>
+      </w:r>
+    </w:p>
+    <w:p>
+      <w:pPr>
+        <w:pStyle w:val="Prrafodelista"/>
+        <w:numPr>
+          <w:ilvl w:val="2"/>
+          <w:numId w:val="51"/>
+        </w:numPr>
+      </w:pPr>
+      <w:r>
+        <w:rPr>
+          <w:b/>
+          <w:bCs/>
+        </w:rPr>
+        <w:t>Aprendizaje observacional</w:t>
+      </w:r>
+      <w:r>
+        <w:t xml:space="preserve">: </w:t>
+      </w:r>
+      <w:r>
+        <w:t>Desarrollo de Comportamientos Modelados</w:t>
+      </w:r>
+    </w:p>
+    <w:p>
+      <w:pPr>
+        <w:pStyle w:val="Prrafodelista"/>
+        <w:numPr>
+          <w:ilvl w:val="2"/>
+          <w:numId w:val="51"/>
+        </w:numPr>
+      </w:pPr>
+      <w:r>
+        <w:rPr>
+          <w:b/>
+          <w:bCs/>
+        </w:rPr>
+        <w:t>Aprendizaje basado en el juego</w:t>
+      </w:r>
+      <w:r>
+        <w:t>:</w:t>
+      </w:r>
+      <w:r>
+        <w:t xml:space="preserve"> </w:t>
+      </w:r>
+      <w:r>
+        <w:t>Mejora de las Habilidades Sociales y de Resolución de Conflictos</w:t>
+      </w:r>
+    </w:p>
+    <w:p>
+      <w:pPr>
+        <w:pStyle w:val="Prrafodelista"/>
+        <w:numPr>
+          <w:ilvl w:val="2"/>
+          <w:numId w:val="51"/>
+        </w:numPr>
+      </w:pPr>
+      <w:r>
+        <w:rPr>
+          <w:b/>
+          <w:bCs/>
+        </w:rPr>
+        <w:t>Aprendizaje por tutoría</w:t>
+      </w:r>
+      <w:r>
+        <w:t>:</w:t>
+      </w:r>
+      <w:r>
+        <w:t xml:space="preserve"> </w:t>
+      </w:r>
+      <w:r>
+        <w:t>Refuerzo del Comportamiento Positivo y Mejora Académica</w:t>
       </w:r>
     </w:p>
     <w:p/>
@@ -3457,15 +3877,15 @@
         <w:pStyle w:val="Ttulo2"/>
         <w:numPr>
           <w:ilvl w:val="0"/>
-          <w:numId w:val="49"/>
+          <w:numId w:val="51"/>
         </w:numPr>
         <w:spacing w:line="360" w:lineRule="auto"/>
       </w:pPr>
-      <w:bookmarkStart w:id="12" w:name="_Toc168783585"/>
+      <w:bookmarkStart w:id="11" w:name="_Toc168783585"/>
       <w:r>
         <w:t>Tema 2</w:t>
       </w:r>
-      <w:bookmarkEnd w:id="12"/>
+      <w:bookmarkEnd w:id="11"/>
     </w:p>
     <w:p>
       <w:r>
@@ -3501,15 +3921,15 @@
         <w:pStyle w:val="Ttulo2"/>
         <w:numPr>
           <w:ilvl w:val="0"/>
-          <w:numId w:val="49"/>
+          <w:numId w:val="51"/>
         </w:numPr>
         <w:spacing w:line="360" w:lineRule="auto"/>
       </w:pPr>
-      <w:bookmarkStart w:id="13" w:name="_Toc168783586"/>
+      <w:bookmarkStart w:id="12" w:name="_Toc168783586"/>
       <w:r>
         <w:t>Tema 3</w:t>
       </w:r>
-      <w:bookmarkEnd w:id="13"/>
+      <w:bookmarkEnd w:id="12"/>
     </w:p>
     <w:p>
       <w:r>
@@ -3545,15 +3965,15 @@
         <w:pStyle w:val="Ttulo2"/>
         <w:numPr>
           <w:ilvl w:val="0"/>
-          <w:numId w:val="49"/>
+          <w:numId w:val="51"/>
         </w:numPr>
         <w:spacing w:line="360" w:lineRule="auto"/>
       </w:pPr>
-      <w:bookmarkStart w:id="14" w:name="_Toc168783587"/>
+      <w:bookmarkStart w:id="13" w:name="_Toc168783587"/>
       <w:r>
         <w:t>Tema 4</w:t>
       </w:r>
-      <w:bookmarkEnd w:id="14"/>
+      <w:bookmarkEnd w:id="13"/>
     </w:p>
     <w:p>
       <w:r>
@@ -3563,13 +3983,13 @@
     </w:p>
     <w:p>
       <w:r>
+        <w:lastRenderedPageBreak/>
         <w:tab/>
         <w:t>4.2</w:t>
       </w:r>
     </w:p>
     <w:p>
       <w:r>
-        <w:lastRenderedPageBreak/>
         <w:tab/>
         <w:t>4.3</w:t>
       </w:r>
@@ -3590,15 +4010,15 @@
         <w:pStyle w:val="Ttulo2"/>
         <w:numPr>
           <w:ilvl w:val="0"/>
-          <w:numId w:val="49"/>
+          <w:numId w:val="51"/>
         </w:numPr>
         <w:spacing w:line="360" w:lineRule="auto"/>
       </w:pPr>
-      <w:bookmarkStart w:id="15" w:name="_Toc168783588"/>
+      <w:bookmarkStart w:id="14" w:name="_Toc168783588"/>
       <w:r>
         <w:t>Tema 5</w:t>
       </w:r>
-      <w:bookmarkEnd w:id="15"/>
+      <w:bookmarkEnd w:id="14"/>
     </w:p>
     <w:p>
       <w:r>
@@ -3643,7 +4063,7 @@
         <w:br w:type="page"/>
       </w:r>
     </w:p>
-    <w:bookmarkStart w:id="16" w:name="_Toc168783589" w:displacedByCustomXml="next"/>
+    <w:bookmarkStart w:id="15" w:name="_Toc168783589" w:displacedByCustomXml="next"/>
     <w:sdt>
       <w:sdtPr>
         <w:rPr>
@@ -3687,7 +4107,7 @@
             </w:rPr>
             <w:t>Bibliografía</w:t>
           </w:r>
-          <w:bookmarkEnd w:id="16"/>
+          <w:bookmarkEnd w:id="15"/>
         </w:p>
         <w:sdt>
           <w:sdtPr>
@@ -3697,7 +4117,6 @@
             <w:id w:val="111145805"/>
             <w:bibliography/>
           </w:sdtPr>
-          <w:sdtEndPr/>
           <w:sdtContent>
             <w:p>
               <w:pPr>
@@ -3764,12 +4183,12 @@
         <w:pStyle w:val="Ttulo1"/>
         <w:jc w:val="center"/>
       </w:pPr>
-      <w:bookmarkStart w:id="17" w:name="_Toc168783590"/>
+      <w:bookmarkStart w:id="16" w:name="_Toc168783590"/>
       <w:r>
         <w:lastRenderedPageBreak/>
         <w:t>Método de trabajo</w:t>
       </w:r>
-      <w:bookmarkEnd w:id="17"/>
+      <w:bookmarkEnd w:id="16"/>
     </w:p>
     <w:p/>
     <w:sectPr>
@@ -3784,7 +4203,7 @@
 </file>
 
 <file path=word/numbering.xml><?xml version="1.0" encoding="utf-8"?>
-<w:numbering xmlns:wpc="http://schemas.microsoft.com/office/word/2010/wordprocessingCanvas" xmlns:cx="http://schemas.microsoft.com/office/drawing/2014/chartex" xmlns:cx1="http://schemas.microsoft.com/office/drawing/2015/9/8/chartex" xmlns:cx2="http://schemas.microsoft.com/office/drawing/2015/10/21/chartex" xmlns:cx3="http://schemas.microsoft.com/office/drawing/2016/5/9/chartex" xmlns:cx4="http://schemas.microsoft.com/office/drawing/2016/5/10/chartex" xmlns:cx5="http://schemas.microsoft.com/office/drawing/2016/5/11/chartex" xmlns:cx6="http://schemas.microsoft.com/office/drawing/2016/5/12/chartex" xmlns:cx7="http://schemas.microsoft.com/office/drawing/2016/5/13/chartex" xmlns:cx8="http://schemas.microsoft.com/office/drawing/2016/5/14/chartex" xmlns:mc="http://schemas.openxmlformats.org/markup-compatibility/2006" xmlns:aink="http://schemas.microsoft.com/office/drawing/2016/ink" xmlns:am3d="http://schemas.microsoft.com/office/drawing/2017/model3d" xmlns:o="urn:schemas-microsoft-com:office:office" xmlns:r="http://schemas.openxmlformats.org/officeDocument/2006/relationships" xmlns:m="http://schemas.openxmlformats.org/officeDocument/2006/math" xmlns:v="urn:schemas-microsoft-com:vml" xmlns:wp14="http://schemas.microsoft.com/office/word/2010/wordprocessingDrawing" xmlns:wp="http://schemas.openxmlformats.org/drawingml/2006/wordprocessingDrawing" xmlns:w10="urn:schemas-microsoft-com:office:word" xmlns:w="http://schemas.openxmlformats.org/wordprocessingml/2006/main" xmlns:w14="http://schemas.microsoft.com/office/word/2010/wordml" xmlns:w15="http://schemas.microsoft.com/office/word/2012/wordml" xmlns:w16cex="http://schemas.microsoft.com/office/word/2018/wordml/cex" xmlns:w16cid="http://schemas.microsoft.com/office/word/2016/wordml/cid" xmlns:w16="http://schemas.microsoft.com/office/word/2018/wordml" xmlns:w16sdtdh="http://schemas.microsoft.com/office/word/2020/wordml/sdtdatahash" xmlns:w16se="http://schemas.microsoft.com/office/word/2015/wordml/symex" xmlns:wpg="http://schemas.microsoft.com/office/word/2010/wordprocessingGroup" xmlns:wpi="http://schemas.microsoft.com/office/word/2010/wordprocessingInk" xmlns:wne="http://schemas.microsoft.com/office/word/2006/wordml" xmlns:wps="http://schemas.microsoft.com/office/word/2010/wordprocessingShape" mc:Ignorable="w14 w15 w16se w16cid w16 w16cex w16sdtdh wp14">
+<w:numbering xmlns:wpc="http://schemas.microsoft.com/office/word/2010/wordprocessingCanvas" xmlns:cx="http://schemas.microsoft.com/office/drawing/2014/chartex" xmlns:cx1="http://schemas.microsoft.com/office/drawing/2015/9/8/chartex" xmlns:cx2="http://schemas.microsoft.com/office/drawing/2015/10/21/chartex" xmlns:cx3="http://schemas.microsoft.com/office/drawing/2016/5/9/chartex" xmlns:cx4="http://schemas.microsoft.com/office/drawing/2016/5/10/chartex" xmlns:cx5="http://schemas.microsoft.com/office/drawing/2016/5/11/chartex" xmlns:cx6="http://schemas.microsoft.com/office/drawing/2016/5/12/chartex" xmlns:cx7="http://schemas.microsoft.com/office/drawing/2016/5/13/chartex" xmlns:cx8="http://schemas.microsoft.com/office/drawing/2016/5/14/chartex" xmlns:mc="http://schemas.openxmlformats.org/markup-compatibility/2006" xmlns:aink="http://schemas.microsoft.com/office/drawing/2016/ink" xmlns:am3d="http://schemas.microsoft.com/office/drawing/2017/model3d" xmlns:o="urn:schemas-microsoft-com:office:office" xmlns:oel="http://schemas.microsoft.com/office/2019/extlst" xmlns:r="http://schemas.openxmlformats.org/officeDocument/2006/relationships" xmlns:m="http://schemas.openxmlformats.org/officeDocument/2006/math" xmlns:v="urn:schemas-microsoft-com:vml" xmlns:wp14="http://schemas.microsoft.com/office/word/2010/wordprocessingDrawing" xmlns:wp="http://schemas.openxmlformats.org/drawingml/2006/wordprocessingDrawing" xmlns:w10="urn:schemas-microsoft-com:office:word" xmlns:w="http://schemas.openxmlformats.org/wordprocessingml/2006/main" xmlns:w14="http://schemas.microsoft.com/office/word/2010/wordml" xmlns:w15="http://schemas.microsoft.com/office/word/2012/wordml" xmlns:w16cex="http://schemas.microsoft.com/office/word/2018/wordml/cex" xmlns:w16cid="http://schemas.microsoft.com/office/word/2016/wordml/cid" xmlns:w16="http://schemas.microsoft.com/office/word/2018/wordml" xmlns:w16du="http://schemas.microsoft.com/office/word/2023/wordml/word16du" xmlns:w16sdtdh="http://schemas.microsoft.com/office/word/2020/wordml/sdtdatahash" xmlns:w16se="http://schemas.microsoft.com/office/word/2015/wordml/symex" xmlns:wpg="http://schemas.microsoft.com/office/word/2010/wordprocessingGroup" xmlns:wpi="http://schemas.microsoft.com/office/word/2010/wordprocessingInk" xmlns:wne="http://schemas.microsoft.com/office/word/2006/wordml" xmlns:wps="http://schemas.microsoft.com/office/word/2010/wordprocessingShape" mc:Ignorable="w14 w15 w16se w16cid w16 w16cex w16sdtdh w16du wp14">
   <w:abstractNum w:abstractNumId="0" w15:restartNumberingAfterBreak="0">
     <w:nsid w:val="047B07C7"/>
     <w:multiLevelType w:val="hybridMultilevel"/>
@@ -4101,6 +4520,119 @@
     </w:lvl>
   </w:abstractNum>
   <w:abstractNum w:abstractNumId="3" w15:restartNumberingAfterBreak="0">
+    <w:nsid w:val="0C913CB8"/>
+    <w:multiLevelType w:val="multilevel"/>
+    <w:tmpl w:val="4A96C904"/>
+    <w:lvl w:ilvl="0">
+      <w:start w:val="1"/>
+      <w:numFmt w:val="decimal"/>
+      <w:lvlText w:val="%1"/>
+      <w:lvlJc w:val="left"/>
+      <w:pPr>
+        <w:ind w:left="360" w:hanging="360"/>
+      </w:pPr>
+      <w:rPr>
+        <w:rFonts w:hint="default"/>
+      </w:rPr>
+    </w:lvl>
+    <w:lvl w:ilvl="1">
+      <w:start w:val="1"/>
+      <w:numFmt w:val="decimal"/>
+      <w:lvlText w:val="%1.%2"/>
+      <w:lvlJc w:val="left"/>
+      <w:pPr>
+        <w:ind w:left="720" w:hanging="360"/>
+      </w:pPr>
+      <w:rPr>
+        <w:rFonts w:hint="default"/>
+      </w:rPr>
+    </w:lvl>
+    <w:lvl w:ilvl="2">
+      <w:start w:val="1"/>
+      <w:numFmt w:val="decimal"/>
+      <w:lvlText w:val="%1.%2.%3"/>
+      <w:lvlJc w:val="left"/>
+      <w:pPr>
+        <w:ind w:left="1440" w:hanging="720"/>
+      </w:pPr>
+      <w:rPr>
+        <w:rFonts w:hint="default"/>
+      </w:rPr>
+    </w:lvl>
+    <w:lvl w:ilvl="3">
+      <w:start w:val="1"/>
+      <w:numFmt w:val="decimal"/>
+      <w:lvlText w:val="%1.%2.%3.%4"/>
+      <w:lvlJc w:val="left"/>
+      <w:pPr>
+        <w:ind w:left="2160" w:hanging="1080"/>
+      </w:pPr>
+      <w:rPr>
+        <w:rFonts w:hint="default"/>
+      </w:rPr>
+    </w:lvl>
+    <w:lvl w:ilvl="4">
+      <w:start w:val="1"/>
+      <w:numFmt w:val="decimal"/>
+      <w:lvlText w:val="%1.%2.%3.%4.%5"/>
+      <w:lvlJc w:val="left"/>
+      <w:pPr>
+        <w:ind w:left="2520" w:hanging="1080"/>
+      </w:pPr>
+      <w:rPr>
+        <w:rFonts w:hint="default"/>
+      </w:rPr>
+    </w:lvl>
+    <w:lvl w:ilvl="5">
+      <w:start w:val="1"/>
+      <w:numFmt w:val="decimal"/>
+      <w:lvlText w:val="%1.%2.%3.%4.%5.%6"/>
+      <w:lvlJc w:val="left"/>
+      <w:pPr>
+        <w:ind w:left="3240" w:hanging="1440"/>
+      </w:pPr>
+      <w:rPr>
+        <w:rFonts w:hint="default"/>
+      </w:rPr>
+    </w:lvl>
+    <w:lvl w:ilvl="6">
+      <w:start w:val="1"/>
+      <w:numFmt w:val="decimal"/>
+      <w:lvlText w:val="%1.%2.%3.%4.%5.%6.%7"/>
+      <w:lvlJc w:val="left"/>
+      <w:pPr>
+        <w:ind w:left="3600" w:hanging="1440"/>
+      </w:pPr>
+      <w:rPr>
+        <w:rFonts w:hint="default"/>
+      </w:rPr>
+    </w:lvl>
+    <w:lvl w:ilvl="7">
+      <w:start w:val="1"/>
+      <w:numFmt w:val="decimal"/>
+      <w:lvlText w:val="%1.%2.%3.%4.%5.%6.%7.%8"/>
+      <w:lvlJc w:val="left"/>
+      <w:pPr>
+        <w:ind w:left="4320" w:hanging="1800"/>
+      </w:pPr>
+      <w:rPr>
+        <w:rFonts w:hint="default"/>
+      </w:rPr>
+    </w:lvl>
+    <w:lvl w:ilvl="8">
+      <w:start w:val="1"/>
+      <w:numFmt w:val="decimal"/>
+      <w:lvlText w:val="%1.%2.%3.%4.%5.%6.%7.%8.%9"/>
+      <w:lvlJc w:val="left"/>
+      <w:pPr>
+        <w:ind w:left="4680" w:hanging="1800"/>
+      </w:pPr>
+      <w:rPr>
+        <w:rFonts w:hint="default"/>
+      </w:rPr>
+    </w:lvl>
+  </w:abstractNum>
+  <w:abstractNum w:abstractNumId="4" w15:restartNumberingAfterBreak="0">
     <w:nsid w:val="0CFD6840"/>
     <w:multiLevelType w:val="hybridMultilevel"/>
     <w:tmpl w:val="6A8CFFD8"/>
@@ -4213,7 +4745,7 @@
       </w:rPr>
     </w:lvl>
   </w:abstractNum>
-  <w:abstractNum w:abstractNumId="4" w15:restartNumberingAfterBreak="0">
+  <w:abstractNum w:abstractNumId="5" w15:restartNumberingAfterBreak="0">
     <w:nsid w:val="15922D8A"/>
     <w:multiLevelType w:val="hybridMultilevel"/>
     <w:tmpl w:val="5F82851A"/>
@@ -4299,7 +4831,7 @@
       </w:pPr>
     </w:lvl>
   </w:abstractNum>
-  <w:abstractNum w:abstractNumId="5" w15:restartNumberingAfterBreak="0">
+  <w:abstractNum w:abstractNumId="6" w15:restartNumberingAfterBreak="0">
     <w:nsid w:val="18721229"/>
     <w:multiLevelType w:val="hybridMultilevel"/>
     <w:tmpl w:val="B1F0F9DA"/>
@@ -4412,7 +4944,7 @@
       </w:rPr>
     </w:lvl>
   </w:abstractNum>
-  <w:abstractNum w:abstractNumId="6" w15:restartNumberingAfterBreak="0">
+  <w:abstractNum w:abstractNumId="7" w15:restartNumberingAfterBreak="0">
     <w:nsid w:val="1A2A7673"/>
     <w:multiLevelType w:val="hybridMultilevel"/>
     <w:tmpl w:val="3AA89562"/>
@@ -4498,7 +5030,7 @@
       </w:pPr>
     </w:lvl>
   </w:abstractNum>
-  <w:abstractNum w:abstractNumId="7" w15:restartNumberingAfterBreak="0">
+  <w:abstractNum w:abstractNumId="8" w15:restartNumberingAfterBreak="0">
     <w:nsid w:val="1DD81460"/>
     <w:multiLevelType w:val="hybridMultilevel"/>
     <w:tmpl w:val="9A5C6210"/>
@@ -4584,7 +5116,7 @@
       </w:pPr>
     </w:lvl>
   </w:abstractNum>
-  <w:abstractNum w:abstractNumId="8" w15:restartNumberingAfterBreak="0">
+  <w:abstractNum w:abstractNumId="9" w15:restartNumberingAfterBreak="0">
     <w:nsid w:val="20F335E5"/>
     <w:multiLevelType w:val="hybridMultilevel"/>
     <w:tmpl w:val="9A5C6210"/>
@@ -4670,7 +5202,7 @@
       </w:pPr>
     </w:lvl>
   </w:abstractNum>
-  <w:abstractNum w:abstractNumId="9" w15:restartNumberingAfterBreak="0">
+  <w:abstractNum w:abstractNumId="10" w15:restartNumberingAfterBreak="0">
     <w:nsid w:val="22390DB4"/>
     <w:multiLevelType w:val="hybridMultilevel"/>
     <w:tmpl w:val="C0007A66"/>
@@ -4759,7 +5291,7 @@
       </w:pPr>
     </w:lvl>
   </w:abstractNum>
-  <w:abstractNum w:abstractNumId="10" w15:restartNumberingAfterBreak="0">
+  <w:abstractNum w:abstractNumId="11" w15:restartNumberingAfterBreak="0">
     <w:nsid w:val="2595723C"/>
     <w:multiLevelType w:val="hybridMultilevel"/>
     <w:tmpl w:val="9A5C6210"/>
@@ -4845,7 +5377,7 @@
       </w:pPr>
     </w:lvl>
   </w:abstractNum>
-  <w:abstractNum w:abstractNumId="11" w15:restartNumberingAfterBreak="0">
+  <w:abstractNum w:abstractNumId="12" w15:restartNumberingAfterBreak="0">
     <w:nsid w:val="25FE3D16"/>
     <w:multiLevelType w:val="hybridMultilevel"/>
     <w:tmpl w:val="781AEA06"/>
@@ -4958,7 +5490,7 @@
       </w:rPr>
     </w:lvl>
   </w:abstractNum>
-  <w:abstractNum w:abstractNumId="12" w15:restartNumberingAfterBreak="0">
+  <w:abstractNum w:abstractNumId="13" w15:restartNumberingAfterBreak="0">
     <w:nsid w:val="26722614"/>
     <w:multiLevelType w:val="hybridMultilevel"/>
     <w:tmpl w:val="16B09B34"/>
@@ -5070,7 +5602,7 @@
       </w:rPr>
     </w:lvl>
   </w:abstractNum>
-  <w:abstractNum w:abstractNumId="13" w15:restartNumberingAfterBreak="0">
+  <w:abstractNum w:abstractNumId="14" w15:restartNumberingAfterBreak="0">
     <w:nsid w:val="2E6D4F2C"/>
     <w:multiLevelType w:val="hybridMultilevel"/>
     <w:tmpl w:val="0A0A872C"/>
@@ -5183,7 +5715,7 @@
       </w:rPr>
     </w:lvl>
   </w:abstractNum>
-  <w:abstractNum w:abstractNumId="14" w15:restartNumberingAfterBreak="0">
+  <w:abstractNum w:abstractNumId="15" w15:restartNumberingAfterBreak="0">
     <w:nsid w:val="2F8D7C74"/>
     <w:multiLevelType w:val="hybridMultilevel"/>
     <w:tmpl w:val="A4140A76"/>
@@ -5296,7 +5828,7 @@
       </w:rPr>
     </w:lvl>
   </w:abstractNum>
-  <w:abstractNum w:abstractNumId="15" w15:restartNumberingAfterBreak="0">
+  <w:abstractNum w:abstractNumId="16" w15:restartNumberingAfterBreak="0">
     <w:nsid w:val="329075CB"/>
     <w:multiLevelType w:val="hybridMultilevel"/>
     <w:tmpl w:val="61BE2D06"/>
@@ -5409,7 +5941,7 @@
       </w:rPr>
     </w:lvl>
   </w:abstractNum>
-  <w:abstractNum w:abstractNumId="16" w15:restartNumberingAfterBreak="0">
+  <w:abstractNum w:abstractNumId="17" w15:restartNumberingAfterBreak="0">
     <w:nsid w:val="376B3173"/>
     <w:multiLevelType w:val="hybridMultilevel"/>
     <w:tmpl w:val="A450014A"/>
@@ -5498,7 +6030,7 @@
       </w:pPr>
     </w:lvl>
   </w:abstractNum>
-  <w:abstractNum w:abstractNumId="17" w15:restartNumberingAfterBreak="0">
+  <w:abstractNum w:abstractNumId="18" w15:restartNumberingAfterBreak="0">
     <w:nsid w:val="39193294"/>
     <w:multiLevelType w:val="hybridMultilevel"/>
     <w:tmpl w:val="0A92FA60"/>
@@ -5610,7 +6142,128 @@
       </w:rPr>
     </w:lvl>
   </w:abstractNum>
-  <w:abstractNum w:abstractNumId="18" w15:restartNumberingAfterBreak="0">
+  <w:abstractNum w:abstractNumId="19" w15:restartNumberingAfterBreak="0">
+    <w:nsid w:val="3D2D3933"/>
+    <w:multiLevelType w:val="multilevel"/>
+    <w:tmpl w:val="8D9861AA"/>
+    <w:lvl w:ilvl="0">
+      <w:start w:val="1"/>
+      <w:numFmt w:val="decimal"/>
+      <w:lvlText w:val="%1."/>
+      <w:lvlJc w:val="left"/>
+      <w:pPr>
+        <w:ind w:left="720" w:hanging="360"/>
+      </w:pPr>
+      <w:rPr>
+        <w:rFonts w:hint="default"/>
+      </w:rPr>
+    </w:lvl>
+    <w:lvl w:ilvl="1">
+      <w:start w:val="3"/>
+      <w:numFmt w:val="decimal"/>
+      <w:isLgl/>
+      <w:lvlText w:val="%1.%2"/>
+      <w:lvlJc w:val="left"/>
+      <w:pPr>
+        <w:ind w:left="1116" w:hanging="396"/>
+      </w:pPr>
+      <w:rPr>
+        <w:rFonts w:hint="default"/>
+      </w:rPr>
+    </w:lvl>
+    <w:lvl w:ilvl="2">
+      <w:start w:val="1"/>
+      <w:numFmt w:val="decimal"/>
+      <w:isLgl/>
+      <w:lvlText w:val="%1.%2.%3"/>
+      <w:lvlJc w:val="left"/>
+      <w:pPr>
+        <w:ind w:left="1800" w:hanging="720"/>
+      </w:pPr>
+      <w:rPr>
+        <w:rFonts w:hint="default"/>
+      </w:rPr>
+    </w:lvl>
+    <w:lvl w:ilvl="3">
+      <w:start w:val="1"/>
+      <w:numFmt w:val="decimal"/>
+      <w:isLgl/>
+      <w:lvlText w:val="%1.%2.%3.%4"/>
+      <w:lvlJc w:val="left"/>
+      <w:pPr>
+        <w:ind w:left="2520" w:hanging="1080"/>
+      </w:pPr>
+      <w:rPr>
+        <w:rFonts w:hint="default"/>
+      </w:rPr>
+    </w:lvl>
+    <w:lvl w:ilvl="4">
+      <w:start w:val="1"/>
+      <w:numFmt w:val="decimal"/>
+      <w:isLgl/>
+      <w:lvlText w:val="%1.%2.%3.%4.%5"/>
+      <w:lvlJc w:val="left"/>
+      <w:pPr>
+        <w:ind w:left="2880" w:hanging="1080"/>
+      </w:pPr>
+      <w:rPr>
+        <w:rFonts w:hint="default"/>
+      </w:rPr>
+    </w:lvl>
+    <w:lvl w:ilvl="5">
+      <w:start w:val="1"/>
+      <w:numFmt w:val="decimal"/>
+      <w:isLgl/>
+      <w:lvlText w:val="%1.%2.%3.%4.%5.%6"/>
+      <w:lvlJc w:val="left"/>
+      <w:pPr>
+        <w:ind w:left="3600" w:hanging="1440"/>
+      </w:pPr>
+      <w:rPr>
+        <w:rFonts w:hint="default"/>
+      </w:rPr>
+    </w:lvl>
+    <w:lvl w:ilvl="6">
+      <w:start w:val="1"/>
+      <w:numFmt w:val="decimal"/>
+      <w:isLgl/>
+      <w:lvlText w:val="%1.%2.%3.%4.%5.%6.%7"/>
+      <w:lvlJc w:val="left"/>
+      <w:pPr>
+        <w:ind w:left="3960" w:hanging="1440"/>
+      </w:pPr>
+      <w:rPr>
+        <w:rFonts w:hint="default"/>
+      </w:rPr>
+    </w:lvl>
+    <w:lvl w:ilvl="7">
+      <w:start w:val="1"/>
+      <w:numFmt w:val="decimal"/>
+      <w:isLgl/>
+      <w:lvlText w:val="%1.%2.%3.%4.%5.%6.%7.%8"/>
+      <w:lvlJc w:val="left"/>
+      <w:pPr>
+        <w:ind w:left="4680" w:hanging="1800"/>
+      </w:pPr>
+      <w:rPr>
+        <w:rFonts w:hint="default"/>
+      </w:rPr>
+    </w:lvl>
+    <w:lvl w:ilvl="8">
+      <w:start w:val="1"/>
+      <w:numFmt w:val="decimal"/>
+      <w:isLgl/>
+      <w:lvlText w:val="%1.%2.%3.%4.%5.%6.%7.%8.%9"/>
+      <w:lvlJc w:val="left"/>
+      <w:pPr>
+        <w:ind w:left="5040" w:hanging="1800"/>
+      </w:pPr>
+      <w:rPr>
+        <w:rFonts w:hint="default"/>
+      </w:rPr>
+    </w:lvl>
+  </w:abstractNum>
+  <w:abstractNum w:abstractNumId="20" w15:restartNumberingAfterBreak="0">
     <w:nsid w:val="4B5C50F1"/>
     <w:multiLevelType w:val="hybridMultilevel"/>
     <w:tmpl w:val="E54E9E7C"/>
@@ -5723,7 +6376,7 @@
       </w:rPr>
     </w:lvl>
   </w:abstractNum>
-  <w:abstractNum w:abstractNumId="19" w15:restartNumberingAfterBreak="0">
+  <w:abstractNum w:abstractNumId="21" w15:restartNumberingAfterBreak="0">
     <w:nsid w:val="4E9F6DC7"/>
     <w:multiLevelType w:val="hybridMultilevel"/>
     <w:tmpl w:val="7A2E9414"/>
@@ -5812,7 +6465,7 @@
       </w:pPr>
     </w:lvl>
   </w:abstractNum>
-  <w:abstractNum w:abstractNumId="20" w15:restartNumberingAfterBreak="0">
+  <w:abstractNum w:abstractNumId="22" w15:restartNumberingAfterBreak="0">
     <w:nsid w:val="58BB5322"/>
     <w:multiLevelType w:val="hybridMultilevel"/>
     <w:tmpl w:val="FD20598C"/>
@@ -5925,7 +6578,7 @@
       </w:rPr>
     </w:lvl>
   </w:abstractNum>
-  <w:abstractNum w:abstractNumId="21" w15:restartNumberingAfterBreak="0">
+  <w:abstractNum w:abstractNumId="23" w15:restartNumberingAfterBreak="0">
     <w:nsid w:val="5FF0335C"/>
     <w:multiLevelType w:val="hybridMultilevel"/>
     <w:tmpl w:val="1FD23092"/>
@@ -6038,7 +6691,7 @@
       </w:rPr>
     </w:lvl>
   </w:abstractNum>
-  <w:abstractNum w:abstractNumId="22" w15:restartNumberingAfterBreak="0">
+  <w:abstractNum w:abstractNumId="24" w15:restartNumberingAfterBreak="0">
     <w:nsid w:val="609879D3"/>
     <w:multiLevelType w:val="hybridMultilevel"/>
     <w:tmpl w:val="E3803136"/>
@@ -6151,7 +6804,7 @@
       </w:rPr>
     </w:lvl>
   </w:abstractNum>
-  <w:abstractNum w:abstractNumId="23" w15:restartNumberingAfterBreak="0">
+  <w:abstractNum w:abstractNumId="25" w15:restartNumberingAfterBreak="0">
     <w:nsid w:val="61D87566"/>
     <w:multiLevelType w:val="hybridMultilevel"/>
     <w:tmpl w:val="BCBE69A0"/>
@@ -6237,7 +6890,7 @@
       </w:pPr>
     </w:lvl>
   </w:abstractNum>
-  <w:abstractNum w:abstractNumId="24" w15:restartNumberingAfterBreak="0">
+  <w:abstractNum w:abstractNumId="26" w15:restartNumberingAfterBreak="0">
     <w:nsid w:val="62A105EC"/>
     <w:multiLevelType w:val="hybridMultilevel"/>
     <w:tmpl w:val="A502B0A0"/>
@@ -6349,7 +7002,7 @@
       </w:rPr>
     </w:lvl>
   </w:abstractNum>
-  <w:abstractNum w:abstractNumId="25" w15:restartNumberingAfterBreak="0">
+  <w:abstractNum w:abstractNumId="27" w15:restartNumberingAfterBreak="0">
     <w:nsid w:val="62C32300"/>
     <w:multiLevelType w:val="hybridMultilevel"/>
     <w:tmpl w:val="E2EAA968"/>
@@ -6461,7 +7114,7 @@
       </w:rPr>
     </w:lvl>
   </w:abstractNum>
-  <w:abstractNum w:abstractNumId="26" w15:restartNumberingAfterBreak="0">
+  <w:abstractNum w:abstractNumId="28" w15:restartNumberingAfterBreak="0">
     <w:nsid w:val="660234F7"/>
     <w:multiLevelType w:val="hybridMultilevel"/>
     <w:tmpl w:val="4BD0D6EA"/>
@@ -6574,7 +7227,7 @@
       </w:rPr>
     </w:lvl>
   </w:abstractNum>
-  <w:abstractNum w:abstractNumId="27" w15:restartNumberingAfterBreak="0">
+  <w:abstractNum w:abstractNumId="29" w15:restartNumberingAfterBreak="0">
     <w:nsid w:val="661F7DB0"/>
     <w:multiLevelType w:val="hybridMultilevel"/>
     <w:tmpl w:val="5490AAC8"/>
@@ -6687,7 +7340,7 @@
       </w:rPr>
     </w:lvl>
   </w:abstractNum>
-  <w:abstractNum w:abstractNumId="28" w15:restartNumberingAfterBreak="0">
+  <w:abstractNum w:abstractNumId="30" w15:restartNumberingAfterBreak="0">
     <w:nsid w:val="67184627"/>
     <w:multiLevelType w:val="hybridMultilevel"/>
     <w:tmpl w:val="10447A1A"/>
@@ -6800,7 +7453,7 @@
       </w:rPr>
     </w:lvl>
   </w:abstractNum>
-  <w:abstractNum w:abstractNumId="29" w15:restartNumberingAfterBreak="0">
+  <w:abstractNum w:abstractNumId="31" w15:restartNumberingAfterBreak="0">
     <w:nsid w:val="678946BF"/>
     <w:multiLevelType w:val="hybridMultilevel"/>
     <w:tmpl w:val="BF1AE474"/>
@@ -6913,7 +7566,7 @@
       </w:rPr>
     </w:lvl>
   </w:abstractNum>
-  <w:abstractNum w:abstractNumId="30" w15:restartNumberingAfterBreak="0">
+  <w:abstractNum w:abstractNumId="32" w15:restartNumberingAfterBreak="0">
     <w:nsid w:val="721865A8"/>
     <w:multiLevelType w:val="hybridMultilevel"/>
     <w:tmpl w:val="728E298A"/>
@@ -7026,7 +7679,7 @@
       </w:rPr>
     </w:lvl>
   </w:abstractNum>
-  <w:abstractNum w:abstractNumId="31" w15:restartNumberingAfterBreak="0">
+  <w:abstractNum w:abstractNumId="33" w15:restartNumberingAfterBreak="0">
     <w:nsid w:val="726F6111"/>
     <w:multiLevelType w:val="hybridMultilevel"/>
     <w:tmpl w:val="1CD8F952"/>
@@ -7115,7 +7768,7 @@
       </w:pPr>
     </w:lvl>
   </w:abstractNum>
-  <w:abstractNum w:abstractNumId="32" w15:restartNumberingAfterBreak="0">
+  <w:abstractNum w:abstractNumId="34" w15:restartNumberingAfterBreak="0">
     <w:nsid w:val="72FC0FA8"/>
     <w:multiLevelType w:val="hybridMultilevel"/>
     <w:tmpl w:val="A53EC5E6"/>
@@ -7228,7 +7881,7 @@
       </w:rPr>
     </w:lvl>
   </w:abstractNum>
-  <w:abstractNum w:abstractNumId="33" w15:restartNumberingAfterBreak="0">
+  <w:abstractNum w:abstractNumId="35" w15:restartNumberingAfterBreak="0">
     <w:nsid w:val="760C7DC3"/>
     <w:multiLevelType w:val="hybridMultilevel"/>
     <w:tmpl w:val="DD8CEFB8"/>
@@ -7341,7 +7994,7 @@
       </w:rPr>
     </w:lvl>
   </w:abstractNum>
-  <w:abstractNum w:abstractNumId="34" w15:restartNumberingAfterBreak="0">
+  <w:abstractNum w:abstractNumId="36" w15:restartNumberingAfterBreak="0">
     <w:nsid w:val="7AA3152B"/>
     <w:multiLevelType w:val="hybridMultilevel"/>
     <w:tmpl w:val="9A5C6210"/>
@@ -7427,7 +8080,7 @@
       </w:pPr>
     </w:lvl>
   </w:abstractNum>
-  <w:abstractNum w:abstractNumId="35" w15:restartNumberingAfterBreak="0">
+  <w:abstractNum w:abstractNumId="37" w15:restartNumberingAfterBreak="0">
     <w:nsid w:val="7E9325B8"/>
     <w:multiLevelType w:val="hybridMultilevel"/>
     <w:tmpl w:val="12104BD4"/>
@@ -7513,47 +8166,47 @@
       </w:pPr>
     </w:lvl>
   </w:abstractNum>
-  <w:num w:numId="1">
-    <w:abstractNumId w:val="20"/>
+  <w:num w:numId="1" w16cid:durableId="1773091090">
+    <w:abstractNumId w:val="22"/>
   </w:num>
-  <w:num w:numId="2">
+  <w:num w:numId="2" w16cid:durableId="903760280">
     <w:abstractNumId w:val="0"/>
   </w:num>
-  <w:num w:numId="3">
-    <w:abstractNumId w:val="35"/>
+  <w:num w:numId="3" w16cid:durableId="1753891669">
+    <w:abstractNumId w:val="37"/>
   </w:num>
-  <w:num w:numId="4">
+  <w:num w:numId="4" w16cid:durableId="1790396037">
+    <w:abstractNumId w:val="26"/>
+  </w:num>
+  <w:num w:numId="5" w16cid:durableId="1881554863">
+    <w:abstractNumId w:val="27"/>
+  </w:num>
+  <w:num w:numId="6" w16cid:durableId="1847087792">
+    <w:abstractNumId w:val="18"/>
+  </w:num>
+  <w:num w:numId="7" w16cid:durableId="590551530">
+    <w:abstractNumId w:val="13"/>
+  </w:num>
+  <w:num w:numId="8" w16cid:durableId="1833793512">
+    <w:abstractNumId w:val="5"/>
+  </w:num>
+  <w:num w:numId="9" w16cid:durableId="1273631355">
+    <w:abstractNumId w:val="28"/>
+  </w:num>
+  <w:num w:numId="10" w16cid:durableId="646282276">
+    <w:abstractNumId w:val="30"/>
+  </w:num>
+  <w:num w:numId="11" w16cid:durableId="197352339">
     <w:abstractNumId w:val="24"/>
   </w:num>
-  <w:num w:numId="5">
-    <w:abstractNumId w:val="25"/>
+  <w:num w:numId="12" w16cid:durableId="2003193118">
+    <w:abstractNumId w:val="14"/>
   </w:num>
-  <w:num w:numId="6">
-    <w:abstractNumId w:val="17"/>
+  <w:num w:numId="13" w16cid:durableId="1554928504">
+    <w:abstractNumId w:val="34"/>
   </w:num>
-  <w:num w:numId="7">
-    <w:abstractNumId w:val="12"/>
-  </w:num>
-  <w:num w:numId="8">
-    <w:abstractNumId w:val="4"/>
-  </w:num>
-  <w:num w:numId="9">
-    <w:abstractNumId w:val="26"/>
-  </w:num>
-  <w:num w:numId="10">
-    <w:abstractNumId w:val="28"/>
-  </w:num>
-  <w:num w:numId="11">
-    <w:abstractNumId w:val="22"/>
-  </w:num>
-  <w:num w:numId="12">
-    <w:abstractNumId w:val="13"/>
-  </w:num>
-  <w:num w:numId="13">
-    <w:abstractNumId w:val="32"/>
-  </w:num>
-  <w:num w:numId="14">
-    <w:abstractNumId w:val="6"/>
+  <w:num w:numId="14" w16cid:durableId="2120945748">
+    <w:abstractNumId w:val="7"/>
     <w:lvlOverride w:ilvl="0">
       <w:startOverride w:val="1"/>
     </w:lvlOverride>
@@ -7582,116 +8235,122 @@
       <w:startOverride w:val="1"/>
     </w:lvlOverride>
   </w:num>
-  <w:num w:numId="15">
-    <w:abstractNumId w:val="30"/>
+  <w:num w:numId="15" w16cid:durableId="932516560">
+    <w:abstractNumId w:val="32"/>
   </w:num>
-  <w:num w:numId="16">
+  <w:num w:numId="16" w16cid:durableId="1124928337">
+    <w:abstractNumId w:val="16"/>
+  </w:num>
+  <w:num w:numId="17" w16cid:durableId="846792966">
+    <w:abstractNumId w:val="20"/>
+  </w:num>
+  <w:num w:numId="18" w16cid:durableId="1129083242">
     <w:abstractNumId w:val="15"/>
   </w:num>
-  <w:num w:numId="17">
-    <w:abstractNumId w:val="18"/>
+  <w:num w:numId="19" w16cid:durableId="472597036">
+    <w:abstractNumId w:val="4"/>
   </w:num>
-  <w:num w:numId="18">
-    <w:abstractNumId w:val="14"/>
+  <w:num w:numId="20" w16cid:durableId="1916940253">
+    <w:abstractNumId w:val="2"/>
   </w:num>
-  <w:num w:numId="19">
+  <w:num w:numId="21" w16cid:durableId="1953897188">
+    <w:abstractNumId w:val="31"/>
+  </w:num>
+  <w:num w:numId="22" w16cid:durableId="2147384794">
+    <w:abstractNumId w:val="35"/>
+  </w:num>
+  <w:num w:numId="23" w16cid:durableId="1971743236">
+    <w:abstractNumId w:val="12"/>
+  </w:num>
+  <w:num w:numId="24" w16cid:durableId="593129603">
+    <w:abstractNumId w:val="23"/>
+  </w:num>
+  <w:num w:numId="25" w16cid:durableId="1576429432">
+    <w:abstractNumId w:val="6"/>
+  </w:num>
+  <w:num w:numId="26" w16cid:durableId="397289618">
+    <w:abstractNumId w:val="29"/>
+  </w:num>
+  <w:num w:numId="27" w16cid:durableId="1486892370">
+    <w:abstractNumId w:val="7"/>
+  </w:num>
+  <w:num w:numId="28" w16cid:durableId="1840389134">
+    <w:abstractNumId w:val="32"/>
+  </w:num>
+  <w:num w:numId="29" w16cid:durableId="1292201272">
+    <w:abstractNumId w:val="16"/>
+  </w:num>
+  <w:num w:numId="30" w16cid:durableId="1905605221">
+    <w:abstractNumId w:val="20"/>
+  </w:num>
+  <w:num w:numId="31" w16cid:durableId="1499348868">
+    <w:abstractNumId w:val="15"/>
+  </w:num>
+  <w:num w:numId="32" w16cid:durableId="669216566">
+    <w:abstractNumId w:val="4"/>
+  </w:num>
+  <w:num w:numId="33" w16cid:durableId="356396520">
+    <w:abstractNumId w:val="2"/>
+  </w:num>
+  <w:num w:numId="34" w16cid:durableId="1428693080">
+    <w:abstractNumId w:val="31"/>
+  </w:num>
+  <w:num w:numId="35" w16cid:durableId="572593088">
+    <w:abstractNumId w:val="35"/>
+  </w:num>
+  <w:num w:numId="36" w16cid:durableId="1204291864">
+    <w:abstractNumId w:val="12"/>
+  </w:num>
+  <w:num w:numId="37" w16cid:durableId="731583216">
+    <w:abstractNumId w:val="23"/>
+  </w:num>
+  <w:num w:numId="38" w16cid:durableId="1082336953">
+    <w:abstractNumId w:val="6"/>
+  </w:num>
+  <w:num w:numId="39" w16cid:durableId="705102967">
+    <w:abstractNumId w:val="29"/>
+  </w:num>
+  <w:num w:numId="40" w16cid:durableId="987052967">
+    <w:abstractNumId w:val="25"/>
+  </w:num>
+  <w:num w:numId="41" w16cid:durableId="63842546">
+    <w:abstractNumId w:val="36"/>
+  </w:num>
+  <w:num w:numId="42" w16cid:durableId="1357390053">
+    <w:abstractNumId w:val="8"/>
+  </w:num>
+  <w:num w:numId="43" w16cid:durableId="1336033823">
+    <w:abstractNumId w:val="33"/>
+  </w:num>
+  <w:num w:numId="44" w16cid:durableId="389622998">
+    <w:abstractNumId w:val="1"/>
+  </w:num>
+  <w:num w:numId="45" w16cid:durableId="2126340979">
+    <w:abstractNumId w:val="21"/>
+  </w:num>
+  <w:num w:numId="46" w16cid:durableId="252327185">
+    <w:abstractNumId w:val="10"/>
+  </w:num>
+  <w:num w:numId="47" w16cid:durableId="2060544084">
+    <w:abstractNumId w:val="17"/>
+  </w:num>
+  <w:num w:numId="48" w16cid:durableId="1624845863">
+    <w:abstractNumId w:val="11"/>
+  </w:num>
+  <w:num w:numId="49" w16cid:durableId="1388450609">
+    <w:abstractNumId w:val="9"/>
+  </w:num>
+  <w:num w:numId="50" w16cid:durableId="411396015">
     <w:abstractNumId w:val="3"/>
   </w:num>
-  <w:num w:numId="20">
-    <w:abstractNumId w:val="2"/>
-  </w:num>
-  <w:num w:numId="21">
-    <w:abstractNumId w:val="29"/>
-  </w:num>
-  <w:num w:numId="22">
-    <w:abstractNumId w:val="33"/>
-  </w:num>
-  <w:num w:numId="23">
-    <w:abstractNumId w:val="11"/>
-  </w:num>
-  <w:num w:numId="24">
-    <w:abstractNumId w:val="21"/>
-  </w:num>
-  <w:num w:numId="25">
-    <w:abstractNumId w:val="5"/>
-  </w:num>
-  <w:num w:numId="26">
-    <w:abstractNumId w:val="27"/>
-  </w:num>
-  <w:num w:numId="27">
-    <w:abstractNumId w:val="6"/>
-  </w:num>
-  <w:num w:numId="28">
-    <w:abstractNumId w:val="30"/>
-  </w:num>
-  <w:num w:numId="29">
-    <w:abstractNumId w:val="15"/>
-  </w:num>
-  <w:num w:numId="30">
-    <w:abstractNumId w:val="18"/>
-  </w:num>
-  <w:num w:numId="31">
-    <w:abstractNumId w:val="14"/>
-  </w:num>
-  <w:num w:numId="32">
-    <w:abstractNumId w:val="3"/>
-  </w:num>
-  <w:num w:numId="33">
-    <w:abstractNumId w:val="2"/>
-  </w:num>
-  <w:num w:numId="34">
-    <w:abstractNumId w:val="29"/>
-  </w:num>
-  <w:num w:numId="35">
-    <w:abstractNumId w:val="33"/>
-  </w:num>
-  <w:num w:numId="36">
-    <w:abstractNumId w:val="11"/>
-  </w:num>
-  <w:num w:numId="37">
-    <w:abstractNumId w:val="21"/>
-  </w:num>
-  <w:num w:numId="38">
-    <w:abstractNumId w:val="5"/>
-  </w:num>
-  <w:num w:numId="39">
-    <w:abstractNumId w:val="27"/>
-  </w:num>
-  <w:num w:numId="40">
-    <w:abstractNumId w:val="23"/>
-  </w:num>
-  <w:num w:numId="41">
-    <w:abstractNumId w:val="34"/>
-  </w:num>
-  <w:num w:numId="42">
-    <w:abstractNumId w:val="7"/>
-  </w:num>
-  <w:num w:numId="43">
-    <w:abstractNumId w:val="31"/>
-  </w:num>
-  <w:num w:numId="44">
-    <w:abstractNumId w:val="1"/>
-  </w:num>
-  <w:num w:numId="45">
+  <w:num w:numId="51" w16cid:durableId="1708329459">
     <w:abstractNumId w:val="19"/>
-  </w:num>
-  <w:num w:numId="46">
-    <w:abstractNumId w:val="9"/>
-  </w:num>
-  <w:num w:numId="47">
-    <w:abstractNumId w:val="16"/>
-  </w:num>
-  <w:num w:numId="48">
-    <w:abstractNumId w:val="10"/>
-  </w:num>
-  <w:num w:numId="49">
-    <w:abstractNumId w:val="8"/>
   </w:num>
 </w:numbering>
 </file>
 
 <file path=word/styles.xml><?xml version="1.0" encoding="utf-8"?>
-<w:styles xmlns:mc="http://schemas.openxmlformats.org/markup-compatibility/2006" xmlns:r="http://schemas.openxmlformats.org/officeDocument/2006/relationships" xmlns:w="http://schemas.openxmlformats.org/wordprocessingml/2006/main" xmlns:w14="http://schemas.microsoft.com/office/word/2010/wordml" xmlns:w15="http://schemas.microsoft.com/office/word/2012/wordml" xmlns:w16cex="http://schemas.microsoft.com/office/word/2018/wordml/cex" xmlns:w16cid="http://schemas.microsoft.com/office/word/2016/wordml/cid" xmlns:w16="http://schemas.microsoft.com/office/word/2018/wordml" xmlns:w16sdtdh="http://schemas.microsoft.com/office/word/2020/wordml/sdtdatahash" xmlns:w16se="http://schemas.microsoft.com/office/word/2015/wordml/symex" mc:Ignorable="w14 w15 w16se w16cid w16 w16cex w16sdtdh">
+<w:styles xmlns:mc="http://schemas.openxmlformats.org/markup-compatibility/2006" xmlns:r="http://schemas.openxmlformats.org/officeDocument/2006/relationships" xmlns:w="http://schemas.openxmlformats.org/wordprocessingml/2006/main" xmlns:w14="http://schemas.microsoft.com/office/word/2010/wordml" xmlns:w15="http://schemas.microsoft.com/office/word/2012/wordml" xmlns:w16cex="http://schemas.microsoft.com/office/word/2018/wordml/cex" xmlns:w16cid="http://schemas.microsoft.com/office/word/2016/wordml/cid" xmlns:w16="http://schemas.microsoft.com/office/word/2018/wordml" xmlns:w16du="http://schemas.microsoft.com/office/word/2023/wordml/word16du" xmlns:w16sdtdh="http://schemas.microsoft.com/office/word/2020/wordml/sdtdatahash" xmlns:w16se="http://schemas.microsoft.com/office/word/2015/wordml/symex" mc:Ignorable="w14 w15 w16se w16cid w16 w16cex w16sdtdh w16du">
   <w:docDefaults>
     <w:rPrDefault>
       <w:rPr>
@@ -8735,11 +9394,57 @@
 </file>
 
 <file path=customXml/item1.xml><?xml version="1.0" encoding="utf-8"?>
-<b:Sources xmlns:b="http://schemas.openxmlformats.org/officeDocument/2006/bibliography" xmlns="http://schemas.openxmlformats.org/officeDocument/2006/bibliography" SelectedStyle="\APASixthEditionOfficeOnline.xsl" StyleName="APA" Version="6"/>
+<b:Sources xmlns:b="http://schemas.openxmlformats.org/officeDocument/2006/bibliography" xmlns="http://schemas.openxmlformats.org/officeDocument/2006/bibliography" SelectedStyle="\APASixthEditionOfficeOnline.xsl" StyleName="APA" Version="6">
+  <b:Source>
+    <b:Tag>Pau19</b:Tag>
+    <b:SourceType>InternetSite</b:SourceType>
+    <b:Guid>{EE95C845-C75A-4530-8768-651417B47C93}</b:Guid>
+    <b:Author>
+      <b:Author>
+        <b:NameList>
+          <b:Person>
+            <b:Last>Delgado</b:Last>
+            <b:First>Paulette</b:First>
+          </b:Person>
+        </b:NameList>
+      </b:Author>
+    </b:Author>
+    <b:Title>observatorio.tec</b:Title>
+    <b:InternetSiteTitle>observatorio.tec</b:InternetSiteTitle>
+    <b:Year>2019</b:Year>
+    <b:Month>Diciembre</b:Month>
+    <b:Day>9</b:Day>
+    <b:URL>https://observatorio.tec.mx/edu-news/teoria-del-aprendizaje-social/</b:URL>
+    <b:RefOrder>1</b:RefOrder>
+  </b:Source>
+  <b:Source>
+    <b:Tag>Rol23</b:Tag>
+    <b:SourceType>InternetSite</b:SourceType>
+    <b:Guid>{8E52D807-D57C-431F-9955-EC54077A0235}</b:Guid>
+    <b:Author>
+      <b:Author>
+        <b:NameList>
+          <b:Person>
+            <b:Last>Reyes</b:Last>
+            <b:First>Rolando</b:First>
+            <b:Middle>Rios</b:Middle>
+          </b:Person>
+        </b:NameList>
+      </b:Author>
+    </b:Author>
+    <b:Title>epperu</b:Title>
+    <b:InternetSiteTitle>epperu</b:InternetSiteTitle>
+    <b:Year>2023</b:Year>
+    <b:Month>Agosto</b:Month>
+    <b:Day>24</b:Day>
+    <b:URL>https://epperu.org/teoria-del-aprendizaje-social/</b:URL>
+    <b:RefOrder>2</b:RefOrder>
+  </b:Source>
+</b:Sources>
 </file>
 
 <file path=customXml/itemProps1.xml><?xml version="1.0" encoding="utf-8"?>
-<ds:datastoreItem xmlns:ds="http://schemas.openxmlformats.org/officeDocument/2006/customXml" ds:itemID="{B0C234B8-610F-44D4-9140-12312ADF9D3B}">
+<ds:datastoreItem xmlns:ds="http://schemas.openxmlformats.org/officeDocument/2006/customXml" ds:itemID="{711C64FB-AD5C-4C87-B79E-53443EC8F2CC}">
   <ds:schemaRefs>
     <ds:schemaRef ds:uri="http://schemas.openxmlformats.org/officeDocument/2006/bibliography"/>
   </ds:schemaRefs>

</xml_diff>

<commit_message>
Se agrego mi parte
</commit_message>
<xml_diff>
--- a/Investigación accion - fase II.docx
+++ b/Investigación accion - fase II.docx
@@ -1,6 +1,6 @@
 
 <file path=word/document.xml><?xml version="1.0" encoding="utf-8"?>
-<w:document xmlns:wpc="http://schemas.microsoft.com/office/word/2010/wordprocessingCanvas" xmlns:cx="http://schemas.microsoft.com/office/drawing/2014/chartex" xmlns:cx1="http://schemas.microsoft.com/office/drawing/2015/9/8/chartex" xmlns:cx2="http://schemas.microsoft.com/office/drawing/2015/10/21/chartex" xmlns:cx3="http://schemas.microsoft.com/office/drawing/2016/5/9/chartex" xmlns:cx4="http://schemas.microsoft.com/office/drawing/2016/5/10/chartex" xmlns:cx5="http://schemas.microsoft.com/office/drawing/2016/5/11/chartex" xmlns:cx6="http://schemas.microsoft.com/office/drawing/2016/5/12/chartex" xmlns:cx7="http://schemas.microsoft.com/office/drawing/2016/5/13/chartex" xmlns:cx8="http://schemas.microsoft.com/office/drawing/2016/5/14/chartex" xmlns:mc="http://schemas.openxmlformats.org/markup-compatibility/2006" xmlns:aink="http://schemas.microsoft.com/office/drawing/2016/ink" xmlns:am3d="http://schemas.microsoft.com/office/drawing/2017/model3d" xmlns:o="urn:schemas-microsoft-com:office:office" xmlns:r="http://schemas.openxmlformats.org/officeDocument/2006/relationships" xmlns:m="http://schemas.openxmlformats.org/officeDocument/2006/math" xmlns:v="urn:schemas-microsoft-com:vml" xmlns:wp14="http://schemas.microsoft.com/office/word/2010/wordprocessingDrawing" xmlns:wp="http://schemas.openxmlformats.org/drawingml/2006/wordprocessingDrawing" xmlns:w10="urn:schemas-microsoft-com:office:word" xmlns:w="http://schemas.openxmlformats.org/wordprocessingml/2006/main" xmlns:w14="http://schemas.microsoft.com/office/word/2010/wordml" xmlns:w15="http://schemas.microsoft.com/office/word/2012/wordml" xmlns:w16cex="http://schemas.microsoft.com/office/word/2018/wordml/cex" xmlns:w16cid="http://schemas.microsoft.com/office/word/2016/wordml/cid" xmlns:w16="http://schemas.microsoft.com/office/word/2018/wordml" xmlns:w16sdtdh="http://schemas.microsoft.com/office/word/2020/wordml/sdtdatahash" xmlns:w16se="http://schemas.microsoft.com/office/word/2015/wordml/symex" xmlns:wpg="http://schemas.microsoft.com/office/word/2010/wordprocessingGroup" xmlns:wpi="http://schemas.microsoft.com/office/word/2010/wordprocessingInk" xmlns:wne="http://schemas.microsoft.com/office/word/2006/wordml" xmlns:wps="http://schemas.microsoft.com/office/word/2010/wordprocessingShape" mc:Ignorable="w14 w15 w16se w16cid w16 w16cex w16sdtdh wp14">
+<w:document xmlns:wpc="http://schemas.microsoft.com/office/word/2010/wordprocessingCanvas" xmlns:cx="http://schemas.microsoft.com/office/drawing/2014/chartex" xmlns:cx1="http://schemas.microsoft.com/office/drawing/2015/9/8/chartex" xmlns:cx2="http://schemas.microsoft.com/office/drawing/2015/10/21/chartex" xmlns:cx3="http://schemas.microsoft.com/office/drawing/2016/5/9/chartex" xmlns:cx4="http://schemas.microsoft.com/office/drawing/2016/5/10/chartex" xmlns:cx5="http://schemas.microsoft.com/office/drawing/2016/5/11/chartex" xmlns:cx6="http://schemas.microsoft.com/office/drawing/2016/5/12/chartex" xmlns:cx7="http://schemas.microsoft.com/office/drawing/2016/5/13/chartex" xmlns:cx8="http://schemas.microsoft.com/office/drawing/2016/5/14/chartex" xmlns:mc="http://schemas.openxmlformats.org/markup-compatibility/2006" xmlns:aink="http://schemas.microsoft.com/office/drawing/2016/ink" xmlns:am3d="http://schemas.microsoft.com/office/drawing/2017/model3d" xmlns:o="urn:schemas-microsoft-com:office:office" xmlns:oel="http://schemas.microsoft.com/office/2019/extlst" xmlns:r="http://schemas.openxmlformats.org/officeDocument/2006/relationships" xmlns:m="http://schemas.openxmlformats.org/officeDocument/2006/math" xmlns:v="urn:schemas-microsoft-com:vml" xmlns:wp14="http://schemas.microsoft.com/office/word/2010/wordprocessingDrawing" xmlns:wp="http://schemas.openxmlformats.org/drawingml/2006/wordprocessingDrawing" xmlns:w10="urn:schemas-microsoft-com:office:word" xmlns:w="http://schemas.openxmlformats.org/wordprocessingml/2006/main" xmlns:w14="http://schemas.microsoft.com/office/word/2010/wordml" xmlns:w15="http://schemas.microsoft.com/office/word/2012/wordml" xmlns:w16cex="http://schemas.microsoft.com/office/word/2018/wordml/cex" xmlns:w16cid="http://schemas.microsoft.com/office/word/2016/wordml/cid" xmlns:w16="http://schemas.microsoft.com/office/word/2018/wordml" xmlns:w16du="http://schemas.microsoft.com/office/word/2023/wordml/word16du" xmlns:w16sdtdh="http://schemas.microsoft.com/office/word/2020/wordml/sdtdatahash" xmlns:w16se="http://schemas.microsoft.com/office/word/2015/wordml/symex" xmlns:wpg="http://schemas.microsoft.com/office/word/2010/wordprocessingGroup" xmlns:wpi="http://schemas.microsoft.com/office/word/2010/wordprocessingInk" xmlns:wne="http://schemas.microsoft.com/office/word/2006/wordml" xmlns:wps="http://schemas.microsoft.com/office/word/2010/wordprocessingShape" mc:Ignorable="w14 w15 w16se w16cid w16 w16cex w16sdtdh w16du wp14">
   <w:body>
     <w:p>
       <w:pPr>
@@ -3010,7 +3010,8 @@
           <w:rFonts w:cs="Arial"/>
           <w:b w:val="0"/>
           <w:bCs/>
-          <w:szCs w:val="28"/>
+          <w:sz w:val="24"/>
+          <w:szCs w:val="24"/>
         </w:rPr>
       </w:pPr>
       <w:bookmarkStart w:id="2" w:name="_Toc168783575"/>
@@ -3019,7 +3020,8 @@
           <w:rFonts w:cs="Arial"/>
           <w:b w:val="0"/>
           <w:bCs/>
-          <w:szCs w:val="28"/>
+          <w:sz w:val="24"/>
+          <w:szCs w:val="24"/>
         </w:rPr>
         <w:lastRenderedPageBreak/>
         <w:t>Marco teórico</w:t>
@@ -3062,6 +3064,501 @@
         </w:rPr>
         <w:t>Prevención de la violencia en contextos escolares</w:t>
       </w:r>
+    </w:p>
+    <w:p>
+      <w:pPr>
+        <w:pStyle w:val="Ttulo1"/>
+        <w:spacing w:line="360" w:lineRule="auto"/>
+        <w:rPr>
+          <w:rFonts w:cs="Arial"/>
+          <w:b w:val="0"/>
+          <w:bCs/>
+          <w:sz w:val="24"/>
+          <w:szCs w:val="24"/>
+        </w:rPr>
+      </w:pPr>
+      <w:bookmarkStart w:id="4" w:name="_Toc168783577"/>
+      <w:r>
+        <w:rPr>
+          <w:rFonts w:cs="Arial"/>
+          <w:b w:val="0"/>
+          <w:bCs/>
+          <w:sz w:val="24"/>
+          <w:szCs w:val="24"/>
+        </w:rPr>
+        <w:t>Teorías sobre prevención</w:t>
+      </w:r>
+      <w:bookmarkEnd w:id="4"/>
+    </w:p>
+    <w:p>
+      <w:pPr>
+        <w:pStyle w:val="Ttulo2"/>
+        <w:numPr>
+          <w:ilvl w:val="0"/>
+          <w:numId w:val="41"/>
+        </w:numPr>
+        <w:spacing w:line="360" w:lineRule="auto"/>
+      </w:pPr>
+      <w:bookmarkStart w:id="5" w:name="_Toc168783578"/>
+      <w:r>
+        <w:t xml:space="preserve">Tema </w:t>
+      </w:r>
+      <w:r>
+        <w:t>1</w:t>
+      </w:r>
+      <w:bookmarkEnd w:id="5"/>
+    </w:p>
+    <w:p>
+      <w:pPr>
+        <w:jc w:val="both"/>
+      </w:pPr>
+      <w:r>
+        <w:tab/>
+        <w:t>1.1</w:t>
+      </w:r>
+      <w:r>
+        <w:t xml:space="preserve"> La prevención de la violencia en contextos escolares se refiere a un conjunto de estrategias y prácticas destinadas a crear un ambiente educativo seguro y libre de agresiones físicas, psicológicas y verbales entre estudiantes. Estas medidas pueden incluir programas educativos sobre resolución de conflictos, la promoción de la empatía y el respeto, la implementación de políticas escolares claras sobre el comportamiento y la disciplina.</w:t>
+      </w:r>
+      <w:sdt>
+        <w:sdtPr>
+          <w:id w:val="1579788146"/>
+          <w:citation/>
+        </w:sdtPr>
+        <w:sdtContent>
+          <w:r>
+            <w:fldChar w:fldCharType="begin"/>
+          </w:r>
+          <w:r>
+            <w:instrText xml:space="preserve"> CITATION Dav09 \l 4106 </w:instrText>
+          </w:r>
+          <w:r>
+            <w:fldChar w:fldCharType="separate"/>
+          </w:r>
+          <w:r>
+            <w:rPr>
+              <w:noProof/>
+            </w:rPr>
+            <w:t xml:space="preserve"> (Farrington, 2009)</w:t>
+          </w:r>
+          <w:r>
+            <w:fldChar w:fldCharType="end"/>
+          </w:r>
+        </w:sdtContent>
+      </w:sdt>
+    </w:p>
+    <w:p>
+      <w:pPr>
+        <w:jc w:val="both"/>
+      </w:pPr>
+      <w:r>
+        <w:tab/>
+        <w:t>1.2</w:t>
+      </w:r>
+      <w:r>
+        <w:t xml:space="preserve"> La historia de la prevención de la violencia en contextos escolares ha evolucionado significativamente a lo largo de las décadas, pasando de enfoques punitivos a estrategias más integrales y educativas. Inicialmente, las respuestas a la violencia escolar se centraban en la disciplina estricta y el castigo,</w:t>
+      </w:r>
+      <w:sdt>
+        <w:sdtPr>
+          <w:id w:val="-1988153800"/>
+          <w:citation/>
+        </w:sdtPr>
+        <w:sdtContent>
+          <w:r>
+            <w:fldChar w:fldCharType="begin"/>
+          </w:r>
+          <w:r>
+            <w:instrText xml:space="preserve"> CITATION Olw93 \l 4106 </w:instrText>
+          </w:r>
+          <w:r>
+            <w:fldChar w:fldCharType="separate"/>
+          </w:r>
+          <w:r>
+            <w:rPr>
+              <w:noProof/>
+            </w:rPr>
+            <w:t>(Olweus, 1993)</w:t>
+          </w:r>
+          <w:r>
+            <w:fldChar w:fldCharType="end"/>
+          </w:r>
+        </w:sdtContent>
+      </w:sdt>
+      <w:r>
+        <w:t>.</w:t>
+      </w:r>
+    </w:p>
+    <w:p>
+      <w:pPr>
+        <w:pStyle w:val="Prrafodelista"/>
+        <w:numPr>
+          <w:ilvl w:val="0"/>
+          <w:numId w:val="54"/>
+        </w:numPr>
+      </w:pPr>
+      <w:r>
+        <w:rPr>
+          <w:rStyle w:val="Textoennegrita"/>
+          <w:rFonts w:cs="Arial"/>
+        </w:rPr>
+        <w:t>Prevención primaria</w:t>
+      </w:r>
+      <w:r>
+        <w:t xml:space="preserve">: Se enfoca en crear un ambiente escolar positivo y en promover comportamientos prosociales antes de que ocurra cualquier acto de violencia. Esto incluye programas de educación emocional, actividades que fomenten la cohesión y el respeto entre los estudiantes, y políticas claras contra el </w:t>
+      </w:r>
+      <w:proofErr w:type="spellStart"/>
+      <w:proofErr w:type="gramStart"/>
+      <w:r>
+        <w:t>bullying</w:t>
+      </w:r>
+      <w:proofErr w:type="spellEnd"/>
+      <w:proofErr w:type="gramEnd"/>
+      <w:r>
+        <w:t xml:space="preserve"> y la violencia.</w:t>
+      </w:r>
+    </w:p>
+    <w:p>
+      <w:pPr>
+        <w:pStyle w:val="Prrafodelista"/>
+        <w:numPr>
+          <w:ilvl w:val="0"/>
+          <w:numId w:val="54"/>
+        </w:numPr>
+      </w:pPr>
+      <w:r>
+        <w:rPr>
+          <w:rStyle w:val="Textoennegrita"/>
+          <w:rFonts w:cs="Arial"/>
+        </w:rPr>
+        <w:t>Prevención secundaria</w:t>
+      </w:r>
+      <w:r>
+        <w:t>: Se dirige a aquellos estudiantes que están en riesgo de involucrarse en actos de violencia o de ser víctimas. Incluye intervenciones más específicas como asesoramiento, grupos de apoyo, y programas de mediación de conflictos para manejar problemas antes de que escalen.</w:t>
+      </w:r>
+    </w:p>
+    <w:p>
+      <w:pPr>
+        <w:pStyle w:val="Prrafodelista"/>
+        <w:numPr>
+          <w:ilvl w:val="0"/>
+          <w:numId w:val="54"/>
+        </w:numPr>
+      </w:pPr>
+      <w:r>
+        <w:rPr>
+          <w:rStyle w:val="Textoennegrita"/>
+          <w:rFonts w:cs="Arial"/>
+        </w:rPr>
+        <w:t>Prevención terciaria</w:t>
+      </w:r>
+      <w:r>
+        <w:t>: Se enfoca en los estudiantes que ya han sido involucrados en incidentes violentos, buscando reducir el daño y prevenir futuras recurrencias. Esto puede incluir programas de rehabilitación, intervenciones individuales o grupales intensivas, y el seguimiento continuo del comportamiento del estudiante.</w:t>
+      </w:r>
+    </w:p>
+    <w:p>
+      <w:r>
+        <w:tab/>
+        <w:t>1.4</w:t>
+      </w:r>
+      <w:r>
+        <w:t xml:space="preserve"> Consecuencias: </w:t>
+      </w:r>
+      <w:r>
+        <w:rPr>
+          <w:b/>
+          <w:bCs/>
+        </w:rPr>
+        <w:t>1:</w:t>
+      </w:r>
+      <w:r>
+        <w:t xml:space="preserve"> La implementación efectiva puede resultar en un ambiente escolar más seguro y positivo, reduciendo la incidencia de nuevos actos violentos y mejorando el bienestar general de los estudiantes.</w:t>
+      </w:r>
+      <w:r>
+        <w:br/>
+      </w:r>
+      <w:r>
+        <w:rPr>
+          <w:b/>
+          <w:bCs/>
+        </w:rPr>
+        <w:t xml:space="preserve">2: </w:t>
+      </w:r>
+      <w:r>
+        <w:t>Al intervenir con estudiantes en riesgo, se puede reducir la probabilidad de que estos se involucren en comportamientos violentos, mejorando su integración social y rendimiento académico.</w:t>
+      </w:r>
+      <w:r>
+        <w:br/>
+      </w:r>
+      <w:r>
+        <w:rPr>
+          <w:b/>
+          <w:bCs/>
+        </w:rPr>
+        <w:t>3:</w:t>
+      </w:r>
+      <w:r>
+        <w:t xml:space="preserve"> Las intervenciones específicas para aquellos ya involucrados en violencia pueden ayudar a mitigar los efectos negativos a largo plazo, facilitando la rehabilitación y evitando futuros incidentes violentos.</w:t>
+      </w:r>
+    </w:p>
+    <w:p>
+      <w:r>
+        <w:br w:type="column"/>
+      </w:r>
+    </w:p>
+    <w:p>
+      <w:pPr>
+        <w:pStyle w:val="Ttulo2"/>
+        <w:numPr>
+          <w:ilvl w:val="0"/>
+          <w:numId w:val="41"/>
+        </w:numPr>
+        <w:spacing w:line="360" w:lineRule="auto"/>
+      </w:pPr>
+      <w:bookmarkStart w:id="6" w:name="_Toc168783579"/>
+      <w:r>
+        <w:t>Tema 2</w:t>
+      </w:r>
+      <w:bookmarkEnd w:id="6"/>
+    </w:p>
+    <w:p>
+      <w:r>
+        <w:tab/>
+      </w:r>
+      <w:r>
+        <w:t>2</w:t>
+      </w:r>
+      <w:r>
+        <w:t>.1</w:t>
+      </w:r>
+    </w:p>
+    <w:p>
+      <w:r>
+        <w:tab/>
+      </w:r>
+      <w:r>
+        <w:t>2</w:t>
+      </w:r>
+      <w:r>
+        <w:t>.2</w:t>
+      </w:r>
+    </w:p>
+    <w:p>
+      <w:r>
+        <w:tab/>
+      </w:r>
+      <w:r>
+        <w:t>2</w:t>
+      </w:r>
+      <w:r>
+        <w:t>.3</w:t>
+      </w:r>
+    </w:p>
+    <w:p>
+      <w:r>
+        <w:tab/>
+      </w:r>
+      <w:r>
+        <w:t>2</w:t>
+      </w:r>
+      <w:r>
+        <w:t>.4</w:t>
+      </w:r>
+    </w:p>
+    <w:p>
+      <w:pPr>
+        <w:spacing w:line="360" w:lineRule="auto"/>
+      </w:pPr>
+    </w:p>
+    <w:p>
+      <w:pPr>
+        <w:pStyle w:val="Ttulo2"/>
+        <w:numPr>
+          <w:ilvl w:val="0"/>
+          <w:numId w:val="41"/>
+        </w:numPr>
+        <w:spacing w:line="360" w:lineRule="auto"/>
+      </w:pPr>
+      <w:bookmarkStart w:id="7" w:name="_Toc168783580"/>
+      <w:r>
+        <w:t>Tema 3</w:t>
+      </w:r>
+      <w:bookmarkEnd w:id="7"/>
+    </w:p>
+    <w:p>
+      <w:r>
+        <w:tab/>
+      </w:r>
+      <w:r>
+        <w:t>3</w:t>
+      </w:r>
+      <w:r>
+        <w:t>.1</w:t>
+      </w:r>
+    </w:p>
+    <w:p>
+      <w:r>
+        <w:tab/>
+      </w:r>
+      <w:r>
+        <w:t>3</w:t>
+      </w:r>
+      <w:r>
+        <w:t>.2</w:t>
+      </w:r>
+    </w:p>
+    <w:p>
+      <w:r>
+        <w:tab/>
+      </w:r>
+      <w:r>
+        <w:t>3</w:t>
+      </w:r>
+      <w:r>
+        <w:t>.3</w:t>
+      </w:r>
+    </w:p>
+    <w:p>
+      <w:r>
+        <w:tab/>
+      </w:r>
+      <w:r>
+        <w:t>3</w:t>
+      </w:r>
+      <w:r>
+        <w:t>.4</w:t>
+      </w:r>
+    </w:p>
+    <w:p>
+      <w:pPr>
+        <w:spacing w:line="360" w:lineRule="auto"/>
+      </w:pPr>
+    </w:p>
+    <w:p>
+      <w:pPr>
+        <w:pStyle w:val="Ttulo2"/>
+        <w:numPr>
+          <w:ilvl w:val="0"/>
+          <w:numId w:val="41"/>
+        </w:numPr>
+        <w:spacing w:line="360" w:lineRule="auto"/>
+      </w:pPr>
+      <w:bookmarkStart w:id="8" w:name="_Toc168783581"/>
+      <w:r>
+        <w:t>Tema 4</w:t>
+      </w:r>
+      <w:bookmarkEnd w:id="8"/>
+    </w:p>
+    <w:p>
+      <w:r>
+        <w:tab/>
+      </w:r>
+      <w:r>
+        <w:t>4</w:t>
+      </w:r>
+      <w:r>
+        <w:t>.1</w:t>
+      </w:r>
+    </w:p>
+    <w:p>
+      <w:r>
+        <w:tab/>
+      </w:r>
+      <w:r>
+        <w:t>4</w:t>
+      </w:r>
+      <w:r>
+        <w:t>.2</w:t>
+      </w:r>
+    </w:p>
+    <w:p>
+      <w:r>
+        <w:tab/>
+      </w:r>
+      <w:r>
+        <w:t>4</w:t>
+      </w:r>
+      <w:r>
+        <w:t>.3</w:t>
+      </w:r>
+    </w:p>
+    <w:p>
+      <w:r>
+        <w:tab/>
+      </w:r>
+      <w:r>
+        <w:t>4</w:t>
+      </w:r>
+      <w:r>
+        <w:t>.4</w:t>
+      </w:r>
+    </w:p>
+    <w:p>
+      <w:pPr>
+        <w:spacing w:line="360" w:lineRule="auto"/>
+      </w:pPr>
+    </w:p>
+    <w:p>
+      <w:pPr>
+        <w:pStyle w:val="Ttulo2"/>
+        <w:numPr>
+          <w:ilvl w:val="0"/>
+          <w:numId w:val="41"/>
+        </w:numPr>
+        <w:spacing w:line="360" w:lineRule="auto"/>
+      </w:pPr>
+      <w:bookmarkStart w:id="9" w:name="_Toc168783582"/>
+      <w:r>
+        <w:t>Tema 5</w:t>
+      </w:r>
+      <w:bookmarkEnd w:id="9"/>
+    </w:p>
+    <w:p>
+      <w:r>
+        <w:tab/>
+      </w:r>
+      <w:r>
+        <w:t>5</w:t>
+      </w:r>
+      <w:r>
+        <w:t>.1</w:t>
+      </w:r>
+    </w:p>
+    <w:p>
+      <w:r>
+        <w:tab/>
+      </w:r>
+      <w:r>
+        <w:t>5</w:t>
+      </w:r>
+      <w:r>
+        <w:t>.2</w:t>
+      </w:r>
+    </w:p>
+    <w:p>
+      <w:r>
+        <w:tab/>
+      </w:r>
+      <w:r>
+        <w:t>5</w:t>
+      </w:r>
+      <w:r>
+        <w:t>.3</w:t>
+      </w:r>
+    </w:p>
+    <w:p>
+      <w:r>
+        <w:tab/>
+      </w:r>
+      <w:r>
+        <w:t>5</w:t>
+      </w:r>
+      <w:r>
+        <w:t>.4</w:t>
+      </w:r>
+    </w:p>
+    <w:p>
+      <w:pPr>
+        <w:spacing w:line="360" w:lineRule="auto"/>
+      </w:pPr>
     </w:p>
     <w:p>
       <w:pPr>
@@ -3074,329 +3571,6 @@
           <w:szCs w:val="28"/>
         </w:rPr>
       </w:pPr>
-      <w:bookmarkStart w:id="4" w:name="_Toc168783577"/>
-      <w:r>
-        <w:rPr>
-          <w:rFonts w:cs="Arial"/>
-          <w:b w:val="0"/>
-          <w:bCs/>
-          <w:szCs w:val="28"/>
-        </w:rPr>
-        <w:t>Teorías sobre prevención</w:t>
-      </w:r>
-      <w:bookmarkEnd w:id="4"/>
-    </w:p>
-    <w:p>
-      <w:pPr>
-        <w:pStyle w:val="Ttulo2"/>
-        <w:numPr>
-          <w:ilvl w:val="0"/>
-          <w:numId w:val="41"/>
-        </w:numPr>
-        <w:spacing w:line="360" w:lineRule="auto"/>
-      </w:pPr>
-      <w:bookmarkStart w:id="5" w:name="_Toc168783578"/>
-      <w:r>
-        <w:t xml:space="preserve">Tema </w:t>
-      </w:r>
-      <w:r>
-        <w:t>1</w:t>
-      </w:r>
-      <w:bookmarkEnd w:id="5"/>
-    </w:p>
-    <w:p>
-      <w:r>
-        <w:tab/>
-        <w:t>1.1</w:t>
-      </w:r>
-    </w:p>
-    <w:p>
-      <w:r>
-        <w:tab/>
-        <w:t>1.2</w:t>
-      </w:r>
-    </w:p>
-    <w:p>
-      <w:r>
-        <w:tab/>
-        <w:t>1.3</w:t>
-      </w:r>
-    </w:p>
-    <w:p>
-      <w:r>
-        <w:tab/>
-        <w:t>1.4</w:t>
-      </w:r>
-    </w:p>
-    <w:p/>
-    <w:p>
-      <w:pPr>
-        <w:pStyle w:val="Ttulo2"/>
-        <w:numPr>
-          <w:ilvl w:val="0"/>
-          <w:numId w:val="41"/>
-        </w:numPr>
-        <w:spacing w:line="360" w:lineRule="auto"/>
-      </w:pPr>
-      <w:bookmarkStart w:id="6" w:name="_Toc168783579"/>
-      <w:r>
-        <w:t>Tema 2</w:t>
-      </w:r>
-      <w:bookmarkEnd w:id="6"/>
-    </w:p>
-    <w:p>
-      <w:r>
-        <w:tab/>
-      </w:r>
-      <w:r>
-        <w:t>2</w:t>
-      </w:r>
-      <w:r>
-        <w:t>.1</w:t>
-      </w:r>
-    </w:p>
-    <w:p>
-      <w:r>
-        <w:tab/>
-      </w:r>
-      <w:r>
-        <w:t>2</w:t>
-      </w:r>
-      <w:r>
-        <w:t>.2</w:t>
-      </w:r>
-    </w:p>
-    <w:p>
-      <w:r>
-        <w:tab/>
-      </w:r>
-      <w:r>
-        <w:t>2</w:t>
-      </w:r>
-      <w:r>
-        <w:t>.3</w:t>
-      </w:r>
-    </w:p>
-    <w:p>
-      <w:r>
-        <w:tab/>
-      </w:r>
-      <w:r>
-        <w:t>2</w:t>
-      </w:r>
-      <w:r>
-        <w:t>.4</w:t>
-      </w:r>
-    </w:p>
-    <w:p>
-      <w:pPr>
-        <w:spacing w:line="360" w:lineRule="auto"/>
-      </w:pPr>
-    </w:p>
-    <w:p>
-      <w:pPr>
-        <w:pStyle w:val="Ttulo2"/>
-        <w:numPr>
-          <w:ilvl w:val="0"/>
-          <w:numId w:val="41"/>
-        </w:numPr>
-        <w:spacing w:line="360" w:lineRule="auto"/>
-      </w:pPr>
-      <w:bookmarkStart w:id="7" w:name="_Toc168783580"/>
-      <w:r>
-        <w:t>Tema 3</w:t>
-      </w:r>
-      <w:bookmarkEnd w:id="7"/>
-    </w:p>
-    <w:p>
-      <w:r>
-        <w:tab/>
-      </w:r>
-      <w:r>
-        <w:t>3</w:t>
-      </w:r>
-      <w:r>
-        <w:t>.1</w:t>
-      </w:r>
-    </w:p>
-    <w:p>
-      <w:r>
-        <w:tab/>
-      </w:r>
-      <w:r>
-        <w:t>3</w:t>
-      </w:r>
-      <w:r>
-        <w:t>.2</w:t>
-      </w:r>
-    </w:p>
-    <w:p>
-      <w:r>
-        <w:tab/>
-      </w:r>
-      <w:r>
-        <w:t>3</w:t>
-      </w:r>
-      <w:r>
-        <w:t>.3</w:t>
-      </w:r>
-    </w:p>
-    <w:p>
-      <w:r>
-        <w:tab/>
-      </w:r>
-      <w:r>
-        <w:t>3</w:t>
-      </w:r>
-      <w:r>
-        <w:t>.4</w:t>
-      </w:r>
-    </w:p>
-    <w:p>
-      <w:pPr>
-        <w:spacing w:line="360" w:lineRule="auto"/>
-      </w:pPr>
-    </w:p>
-    <w:p>
-      <w:pPr>
-        <w:pStyle w:val="Ttulo2"/>
-        <w:numPr>
-          <w:ilvl w:val="0"/>
-          <w:numId w:val="41"/>
-        </w:numPr>
-        <w:spacing w:line="360" w:lineRule="auto"/>
-      </w:pPr>
-      <w:bookmarkStart w:id="8" w:name="_Toc168783581"/>
-      <w:r>
-        <w:t>Tema 4</w:t>
-      </w:r>
-      <w:bookmarkEnd w:id="8"/>
-    </w:p>
-    <w:p>
-      <w:r>
-        <w:tab/>
-      </w:r>
-      <w:r>
-        <w:t>4</w:t>
-      </w:r>
-      <w:r>
-        <w:t>.1</w:t>
-      </w:r>
-    </w:p>
-    <w:p>
-      <w:r>
-        <w:tab/>
-      </w:r>
-      <w:r>
-        <w:t>4</w:t>
-      </w:r>
-      <w:r>
-        <w:t>.2</w:t>
-      </w:r>
-    </w:p>
-    <w:p>
-      <w:r>
-        <w:tab/>
-      </w:r>
-      <w:r>
-        <w:t>4</w:t>
-      </w:r>
-      <w:r>
-        <w:t>.3</w:t>
-      </w:r>
-    </w:p>
-    <w:p>
-      <w:r>
-        <w:tab/>
-      </w:r>
-      <w:r>
-        <w:t>4</w:t>
-      </w:r>
-      <w:r>
-        <w:t>.4</w:t>
-      </w:r>
-    </w:p>
-    <w:p>
-      <w:pPr>
-        <w:spacing w:line="360" w:lineRule="auto"/>
-      </w:pPr>
-    </w:p>
-    <w:p>
-      <w:pPr>
-        <w:pStyle w:val="Ttulo2"/>
-        <w:numPr>
-          <w:ilvl w:val="0"/>
-          <w:numId w:val="41"/>
-        </w:numPr>
-        <w:spacing w:line="360" w:lineRule="auto"/>
-      </w:pPr>
-      <w:bookmarkStart w:id="9" w:name="_Toc168783582"/>
-      <w:r>
-        <w:lastRenderedPageBreak/>
-        <w:t>Tema 5</w:t>
-      </w:r>
-      <w:bookmarkEnd w:id="9"/>
-    </w:p>
-    <w:p>
-      <w:r>
-        <w:tab/>
-      </w:r>
-      <w:r>
-        <w:t>5</w:t>
-      </w:r>
-      <w:r>
-        <w:t>.1</w:t>
-      </w:r>
-    </w:p>
-    <w:p>
-      <w:r>
-        <w:tab/>
-      </w:r>
-      <w:r>
-        <w:t>5</w:t>
-      </w:r>
-      <w:r>
-        <w:t>.2</w:t>
-      </w:r>
-    </w:p>
-    <w:p>
-      <w:r>
-        <w:tab/>
-      </w:r>
-      <w:r>
-        <w:t>5</w:t>
-      </w:r>
-      <w:r>
-        <w:t>.3</w:t>
-      </w:r>
-    </w:p>
-    <w:p>
-      <w:r>
-        <w:tab/>
-      </w:r>
-      <w:r>
-        <w:t>5</w:t>
-      </w:r>
-      <w:r>
-        <w:t>.4</w:t>
-      </w:r>
-    </w:p>
-    <w:p>
-      <w:pPr>
-        <w:spacing w:line="360" w:lineRule="auto"/>
-      </w:pPr>
-    </w:p>
-    <w:p>
-      <w:pPr>
-        <w:pStyle w:val="Ttulo1"/>
-        <w:spacing w:line="360" w:lineRule="auto"/>
-        <w:rPr>
-          <w:rFonts w:cs="Arial"/>
-          <w:b w:val="0"/>
-          <w:bCs/>
-          <w:szCs w:val="28"/>
-        </w:rPr>
-      </w:pPr>
       <w:bookmarkStart w:id="10" w:name="_Toc168783583"/>
       <w:r>
         <w:rPr>
@@ -3435,6 +3609,7 @@
     </w:p>
     <w:p>
       <w:r>
+        <w:lastRenderedPageBreak/>
         <w:tab/>
         <w:t>1.2</w:t>
       </w:r>
@@ -3569,7 +3744,6 @@
     </w:p>
     <w:p>
       <w:r>
-        <w:lastRenderedPageBreak/>
         <w:tab/>
         <w:t>4.3</w:t>
       </w:r>
@@ -3697,7 +3871,6 @@
             <w:id w:val="111145805"/>
             <w:bibliography/>
           </w:sdtPr>
-          <w:sdtEndPr/>
           <w:sdtContent>
             <w:p>
               <w:pPr>
@@ -3784,7 +3957,7 @@
 </file>
 
 <file path=word/numbering.xml><?xml version="1.0" encoding="utf-8"?>
-<w:numbering xmlns:wpc="http://schemas.microsoft.com/office/word/2010/wordprocessingCanvas" xmlns:cx="http://schemas.microsoft.com/office/drawing/2014/chartex" xmlns:cx1="http://schemas.microsoft.com/office/drawing/2015/9/8/chartex" xmlns:cx2="http://schemas.microsoft.com/office/drawing/2015/10/21/chartex" xmlns:cx3="http://schemas.microsoft.com/office/drawing/2016/5/9/chartex" xmlns:cx4="http://schemas.microsoft.com/office/drawing/2016/5/10/chartex" xmlns:cx5="http://schemas.microsoft.com/office/drawing/2016/5/11/chartex" xmlns:cx6="http://schemas.microsoft.com/office/drawing/2016/5/12/chartex" xmlns:cx7="http://schemas.microsoft.com/office/drawing/2016/5/13/chartex" xmlns:cx8="http://schemas.microsoft.com/office/drawing/2016/5/14/chartex" xmlns:mc="http://schemas.openxmlformats.org/markup-compatibility/2006" xmlns:aink="http://schemas.microsoft.com/office/drawing/2016/ink" xmlns:am3d="http://schemas.microsoft.com/office/drawing/2017/model3d" xmlns:o="urn:schemas-microsoft-com:office:office" xmlns:r="http://schemas.openxmlformats.org/officeDocument/2006/relationships" xmlns:m="http://schemas.openxmlformats.org/officeDocument/2006/math" xmlns:v="urn:schemas-microsoft-com:vml" xmlns:wp14="http://schemas.microsoft.com/office/word/2010/wordprocessingDrawing" xmlns:wp="http://schemas.openxmlformats.org/drawingml/2006/wordprocessingDrawing" xmlns:w10="urn:schemas-microsoft-com:office:word" xmlns:w="http://schemas.openxmlformats.org/wordprocessingml/2006/main" xmlns:w14="http://schemas.microsoft.com/office/word/2010/wordml" xmlns:w15="http://schemas.microsoft.com/office/word/2012/wordml" xmlns:w16cex="http://schemas.microsoft.com/office/word/2018/wordml/cex" xmlns:w16cid="http://schemas.microsoft.com/office/word/2016/wordml/cid" xmlns:w16="http://schemas.microsoft.com/office/word/2018/wordml" xmlns:w16sdtdh="http://schemas.microsoft.com/office/word/2020/wordml/sdtdatahash" xmlns:w16se="http://schemas.microsoft.com/office/word/2015/wordml/symex" xmlns:wpg="http://schemas.microsoft.com/office/word/2010/wordprocessingGroup" xmlns:wpi="http://schemas.microsoft.com/office/word/2010/wordprocessingInk" xmlns:wne="http://schemas.microsoft.com/office/word/2006/wordml" xmlns:wps="http://schemas.microsoft.com/office/word/2010/wordprocessingShape" mc:Ignorable="w14 w15 w16se w16cid w16 w16cex w16sdtdh wp14">
+<w:numbering xmlns:wpc="http://schemas.microsoft.com/office/word/2010/wordprocessingCanvas" xmlns:cx="http://schemas.microsoft.com/office/drawing/2014/chartex" xmlns:cx1="http://schemas.microsoft.com/office/drawing/2015/9/8/chartex" xmlns:cx2="http://schemas.microsoft.com/office/drawing/2015/10/21/chartex" xmlns:cx3="http://schemas.microsoft.com/office/drawing/2016/5/9/chartex" xmlns:cx4="http://schemas.microsoft.com/office/drawing/2016/5/10/chartex" xmlns:cx5="http://schemas.microsoft.com/office/drawing/2016/5/11/chartex" xmlns:cx6="http://schemas.microsoft.com/office/drawing/2016/5/12/chartex" xmlns:cx7="http://schemas.microsoft.com/office/drawing/2016/5/13/chartex" xmlns:cx8="http://schemas.microsoft.com/office/drawing/2016/5/14/chartex" xmlns:mc="http://schemas.openxmlformats.org/markup-compatibility/2006" xmlns:aink="http://schemas.microsoft.com/office/drawing/2016/ink" xmlns:am3d="http://schemas.microsoft.com/office/drawing/2017/model3d" xmlns:o="urn:schemas-microsoft-com:office:office" xmlns:oel="http://schemas.microsoft.com/office/2019/extlst" xmlns:r="http://schemas.openxmlformats.org/officeDocument/2006/relationships" xmlns:m="http://schemas.openxmlformats.org/officeDocument/2006/math" xmlns:v="urn:schemas-microsoft-com:vml" xmlns:wp14="http://schemas.microsoft.com/office/word/2010/wordprocessingDrawing" xmlns:wp="http://schemas.openxmlformats.org/drawingml/2006/wordprocessingDrawing" xmlns:w10="urn:schemas-microsoft-com:office:word" xmlns:w="http://schemas.openxmlformats.org/wordprocessingml/2006/main" xmlns:w14="http://schemas.microsoft.com/office/word/2010/wordml" xmlns:w15="http://schemas.microsoft.com/office/word/2012/wordml" xmlns:w16cex="http://schemas.microsoft.com/office/word/2018/wordml/cex" xmlns:w16cid="http://schemas.microsoft.com/office/word/2016/wordml/cid" xmlns:w16="http://schemas.microsoft.com/office/word/2018/wordml" xmlns:w16du="http://schemas.microsoft.com/office/word/2023/wordml/word16du" xmlns:w16sdtdh="http://schemas.microsoft.com/office/word/2020/wordml/sdtdatahash" xmlns:w16se="http://schemas.microsoft.com/office/word/2015/wordml/symex" xmlns:wpg="http://schemas.microsoft.com/office/word/2010/wordprocessingGroup" xmlns:wpi="http://schemas.microsoft.com/office/word/2010/wordprocessingInk" xmlns:wne="http://schemas.microsoft.com/office/word/2006/wordml" xmlns:wps="http://schemas.microsoft.com/office/word/2010/wordprocessingShape" mc:Ignorable="w14 w15 w16se w16cid w16 w16cex w16sdtdh w16du wp14">
   <w:abstractNum w:abstractNumId="0" w15:restartNumberingAfterBreak="0">
     <w:nsid w:val="047B07C7"/>
     <w:multiLevelType w:val="hybridMultilevel"/>
@@ -4846,6 +5019,92 @@
     </w:lvl>
   </w:abstractNum>
   <w:abstractNum w:abstractNumId="11" w15:restartNumberingAfterBreak="0">
+    <w:nsid w:val="25AD09A9"/>
+    <w:multiLevelType w:val="hybridMultilevel"/>
+    <w:tmpl w:val="752ED8D4"/>
+    <w:lvl w:ilvl="0" w:tplc="100A000F">
+      <w:start w:val="1"/>
+      <w:numFmt w:val="decimal"/>
+      <w:lvlText w:val="%1."/>
+      <w:lvlJc w:val="left"/>
+      <w:pPr>
+        <w:ind w:left="720" w:hanging="360"/>
+      </w:pPr>
+    </w:lvl>
+    <w:lvl w:ilvl="1" w:tplc="100A0019" w:tentative="1">
+      <w:start w:val="1"/>
+      <w:numFmt w:val="lowerLetter"/>
+      <w:lvlText w:val="%2."/>
+      <w:lvlJc w:val="left"/>
+      <w:pPr>
+        <w:ind w:left="1440" w:hanging="360"/>
+      </w:pPr>
+    </w:lvl>
+    <w:lvl w:ilvl="2" w:tplc="100A001B" w:tentative="1">
+      <w:start w:val="1"/>
+      <w:numFmt w:val="lowerRoman"/>
+      <w:lvlText w:val="%3."/>
+      <w:lvlJc w:val="right"/>
+      <w:pPr>
+        <w:ind w:left="2160" w:hanging="180"/>
+      </w:pPr>
+    </w:lvl>
+    <w:lvl w:ilvl="3" w:tplc="100A000F" w:tentative="1">
+      <w:start w:val="1"/>
+      <w:numFmt w:val="decimal"/>
+      <w:lvlText w:val="%4."/>
+      <w:lvlJc w:val="left"/>
+      <w:pPr>
+        <w:ind w:left="2880" w:hanging="360"/>
+      </w:pPr>
+    </w:lvl>
+    <w:lvl w:ilvl="4" w:tplc="100A0019" w:tentative="1">
+      <w:start w:val="1"/>
+      <w:numFmt w:val="lowerLetter"/>
+      <w:lvlText w:val="%5."/>
+      <w:lvlJc w:val="left"/>
+      <w:pPr>
+        <w:ind w:left="3600" w:hanging="360"/>
+      </w:pPr>
+    </w:lvl>
+    <w:lvl w:ilvl="5" w:tplc="100A001B" w:tentative="1">
+      <w:start w:val="1"/>
+      <w:numFmt w:val="lowerRoman"/>
+      <w:lvlText w:val="%6."/>
+      <w:lvlJc w:val="right"/>
+      <w:pPr>
+        <w:ind w:left="4320" w:hanging="180"/>
+      </w:pPr>
+    </w:lvl>
+    <w:lvl w:ilvl="6" w:tplc="100A000F" w:tentative="1">
+      <w:start w:val="1"/>
+      <w:numFmt w:val="decimal"/>
+      <w:lvlText w:val="%7."/>
+      <w:lvlJc w:val="left"/>
+      <w:pPr>
+        <w:ind w:left="5040" w:hanging="360"/>
+      </w:pPr>
+    </w:lvl>
+    <w:lvl w:ilvl="7" w:tplc="100A0019" w:tentative="1">
+      <w:start w:val="1"/>
+      <w:numFmt w:val="lowerLetter"/>
+      <w:lvlText w:val="%8."/>
+      <w:lvlJc w:val="left"/>
+      <w:pPr>
+        <w:ind w:left="5760" w:hanging="360"/>
+      </w:pPr>
+    </w:lvl>
+    <w:lvl w:ilvl="8" w:tplc="100A001B" w:tentative="1">
+      <w:start w:val="1"/>
+      <w:numFmt w:val="lowerRoman"/>
+      <w:lvlText w:val="%9."/>
+      <w:lvlJc w:val="right"/>
+      <w:pPr>
+        <w:ind w:left="6480" w:hanging="180"/>
+      </w:pPr>
+    </w:lvl>
+  </w:abstractNum>
+  <w:abstractNum w:abstractNumId="12" w15:restartNumberingAfterBreak="0">
     <w:nsid w:val="25FE3D16"/>
     <w:multiLevelType w:val="hybridMultilevel"/>
     <w:tmpl w:val="781AEA06"/>
@@ -4958,7 +5217,7 @@
       </w:rPr>
     </w:lvl>
   </w:abstractNum>
-  <w:abstractNum w:abstractNumId="12" w15:restartNumberingAfterBreak="0">
+  <w:abstractNum w:abstractNumId="13" w15:restartNumberingAfterBreak="0">
     <w:nsid w:val="26722614"/>
     <w:multiLevelType w:val="hybridMultilevel"/>
     <w:tmpl w:val="16B09B34"/>
@@ -5070,7 +5329,7 @@
       </w:rPr>
     </w:lvl>
   </w:abstractNum>
-  <w:abstractNum w:abstractNumId="13" w15:restartNumberingAfterBreak="0">
+  <w:abstractNum w:abstractNumId="14" w15:restartNumberingAfterBreak="0">
     <w:nsid w:val="2E6D4F2C"/>
     <w:multiLevelType w:val="hybridMultilevel"/>
     <w:tmpl w:val="0A0A872C"/>
@@ -5183,7 +5442,7 @@
       </w:rPr>
     </w:lvl>
   </w:abstractNum>
-  <w:abstractNum w:abstractNumId="14" w15:restartNumberingAfterBreak="0">
+  <w:abstractNum w:abstractNumId="15" w15:restartNumberingAfterBreak="0">
     <w:nsid w:val="2F8D7C74"/>
     <w:multiLevelType w:val="hybridMultilevel"/>
     <w:tmpl w:val="A4140A76"/>
@@ -5296,7 +5555,7 @@
       </w:rPr>
     </w:lvl>
   </w:abstractNum>
-  <w:abstractNum w:abstractNumId="15" w15:restartNumberingAfterBreak="0">
+  <w:abstractNum w:abstractNumId="16" w15:restartNumberingAfterBreak="0">
     <w:nsid w:val="329075CB"/>
     <w:multiLevelType w:val="hybridMultilevel"/>
     <w:tmpl w:val="61BE2D06"/>
@@ -5409,7 +5668,7 @@
       </w:rPr>
     </w:lvl>
   </w:abstractNum>
-  <w:abstractNum w:abstractNumId="16" w15:restartNumberingAfterBreak="0">
+  <w:abstractNum w:abstractNumId="17" w15:restartNumberingAfterBreak="0">
     <w:nsid w:val="376B3173"/>
     <w:multiLevelType w:val="hybridMultilevel"/>
     <w:tmpl w:val="A450014A"/>
@@ -5498,7 +5757,7 @@
       </w:pPr>
     </w:lvl>
   </w:abstractNum>
-  <w:abstractNum w:abstractNumId="17" w15:restartNumberingAfterBreak="0">
+  <w:abstractNum w:abstractNumId="18" w15:restartNumberingAfterBreak="0">
     <w:nsid w:val="39193294"/>
     <w:multiLevelType w:val="hybridMultilevel"/>
     <w:tmpl w:val="0A92FA60"/>
@@ -5610,7 +5869,93 @@
       </w:rPr>
     </w:lvl>
   </w:abstractNum>
-  <w:abstractNum w:abstractNumId="18" w15:restartNumberingAfterBreak="0">
+  <w:abstractNum w:abstractNumId="19" w15:restartNumberingAfterBreak="0">
+    <w:nsid w:val="473E4ADD"/>
+    <w:multiLevelType w:val="hybridMultilevel"/>
+    <w:tmpl w:val="8CEEFDAE"/>
+    <w:lvl w:ilvl="0" w:tplc="100A000F">
+      <w:start w:val="1"/>
+      <w:numFmt w:val="decimal"/>
+      <w:lvlText w:val="%1."/>
+      <w:lvlJc w:val="left"/>
+      <w:pPr>
+        <w:ind w:left="720" w:hanging="360"/>
+      </w:pPr>
+    </w:lvl>
+    <w:lvl w:ilvl="1" w:tplc="100A0019" w:tentative="1">
+      <w:start w:val="1"/>
+      <w:numFmt w:val="lowerLetter"/>
+      <w:lvlText w:val="%2."/>
+      <w:lvlJc w:val="left"/>
+      <w:pPr>
+        <w:ind w:left="1440" w:hanging="360"/>
+      </w:pPr>
+    </w:lvl>
+    <w:lvl w:ilvl="2" w:tplc="100A001B" w:tentative="1">
+      <w:start w:val="1"/>
+      <w:numFmt w:val="lowerRoman"/>
+      <w:lvlText w:val="%3."/>
+      <w:lvlJc w:val="right"/>
+      <w:pPr>
+        <w:ind w:left="2160" w:hanging="180"/>
+      </w:pPr>
+    </w:lvl>
+    <w:lvl w:ilvl="3" w:tplc="100A000F" w:tentative="1">
+      <w:start w:val="1"/>
+      <w:numFmt w:val="decimal"/>
+      <w:lvlText w:val="%4."/>
+      <w:lvlJc w:val="left"/>
+      <w:pPr>
+        <w:ind w:left="2880" w:hanging="360"/>
+      </w:pPr>
+    </w:lvl>
+    <w:lvl w:ilvl="4" w:tplc="100A0019" w:tentative="1">
+      <w:start w:val="1"/>
+      <w:numFmt w:val="lowerLetter"/>
+      <w:lvlText w:val="%5."/>
+      <w:lvlJc w:val="left"/>
+      <w:pPr>
+        <w:ind w:left="3600" w:hanging="360"/>
+      </w:pPr>
+    </w:lvl>
+    <w:lvl w:ilvl="5" w:tplc="100A001B" w:tentative="1">
+      <w:start w:val="1"/>
+      <w:numFmt w:val="lowerRoman"/>
+      <w:lvlText w:val="%6."/>
+      <w:lvlJc w:val="right"/>
+      <w:pPr>
+        <w:ind w:left="4320" w:hanging="180"/>
+      </w:pPr>
+    </w:lvl>
+    <w:lvl w:ilvl="6" w:tplc="100A000F" w:tentative="1">
+      <w:start w:val="1"/>
+      <w:numFmt w:val="decimal"/>
+      <w:lvlText w:val="%7."/>
+      <w:lvlJc w:val="left"/>
+      <w:pPr>
+        <w:ind w:left="5040" w:hanging="360"/>
+      </w:pPr>
+    </w:lvl>
+    <w:lvl w:ilvl="7" w:tplc="100A0019" w:tentative="1">
+      <w:start w:val="1"/>
+      <w:numFmt w:val="lowerLetter"/>
+      <w:lvlText w:val="%8."/>
+      <w:lvlJc w:val="left"/>
+      <w:pPr>
+        <w:ind w:left="5760" w:hanging="360"/>
+      </w:pPr>
+    </w:lvl>
+    <w:lvl w:ilvl="8" w:tplc="100A001B" w:tentative="1">
+      <w:start w:val="1"/>
+      <w:numFmt w:val="lowerRoman"/>
+      <w:lvlText w:val="%9."/>
+      <w:lvlJc w:val="right"/>
+      <w:pPr>
+        <w:ind w:left="6480" w:hanging="180"/>
+      </w:pPr>
+    </w:lvl>
+  </w:abstractNum>
+  <w:abstractNum w:abstractNumId="20" w15:restartNumberingAfterBreak="0">
     <w:nsid w:val="4B5C50F1"/>
     <w:multiLevelType w:val="hybridMultilevel"/>
     <w:tmpl w:val="E54E9E7C"/>
@@ -5723,7 +6068,7 @@
       </w:rPr>
     </w:lvl>
   </w:abstractNum>
-  <w:abstractNum w:abstractNumId="19" w15:restartNumberingAfterBreak="0">
+  <w:abstractNum w:abstractNumId="21" w15:restartNumberingAfterBreak="0">
     <w:nsid w:val="4E9F6DC7"/>
     <w:multiLevelType w:val="hybridMultilevel"/>
     <w:tmpl w:val="7A2E9414"/>
@@ -5812,7 +6157,7 @@
       </w:pPr>
     </w:lvl>
   </w:abstractNum>
-  <w:abstractNum w:abstractNumId="20" w15:restartNumberingAfterBreak="0">
+  <w:abstractNum w:abstractNumId="22" w15:restartNumberingAfterBreak="0">
     <w:nsid w:val="58BB5322"/>
     <w:multiLevelType w:val="hybridMultilevel"/>
     <w:tmpl w:val="FD20598C"/>
@@ -5925,7 +6270,7 @@
       </w:rPr>
     </w:lvl>
   </w:abstractNum>
-  <w:abstractNum w:abstractNumId="21" w15:restartNumberingAfterBreak="0">
+  <w:abstractNum w:abstractNumId="23" w15:restartNumberingAfterBreak="0">
     <w:nsid w:val="5FF0335C"/>
     <w:multiLevelType w:val="hybridMultilevel"/>
     <w:tmpl w:val="1FD23092"/>
@@ -6038,7 +6383,7 @@
       </w:rPr>
     </w:lvl>
   </w:abstractNum>
-  <w:abstractNum w:abstractNumId="22" w15:restartNumberingAfterBreak="0">
+  <w:abstractNum w:abstractNumId="24" w15:restartNumberingAfterBreak="0">
     <w:nsid w:val="609879D3"/>
     <w:multiLevelType w:val="hybridMultilevel"/>
     <w:tmpl w:val="E3803136"/>
@@ -6151,7 +6496,7 @@
       </w:rPr>
     </w:lvl>
   </w:abstractNum>
-  <w:abstractNum w:abstractNumId="23" w15:restartNumberingAfterBreak="0">
+  <w:abstractNum w:abstractNumId="25" w15:restartNumberingAfterBreak="0">
     <w:nsid w:val="61D87566"/>
     <w:multiLevelType w:val="hybridMultilevel"/>
     <w:tmpl w:val="BCBE69A0"/>
@@ -6237,7 +6582,7 @@
       </w:pPr>
     </w:lvl>
   </w:abstractNum>
-  <w:abstractNum w:abstractNumId="24" w15:restartNumberingAfterBreak="0">
+  <w:abstractNum w:abstractNumId="26" w15:restartNumberingAfterBreak="0">
     <w:nsid w:val="62A105EC"/>
     <w:multiLevelType w:val="hybridMultilevel"/>
     <w:tmpl w:val="A502B0A0"/>
@@ -6349,7 +6694,7 @@
       </w:rPr>
     </w:lvl>
   </w:abstractNum>
-  <w:abstractNum w:abstractNumId="25" w15:restartNumberingAfterBreak="0">
+  <w:abstractNum w:abstractNumId="27" w15:restartNumberingAfterBreak="0">
     <w:nsid w:val="62C32300"/>
     <w:multiLevelType w:val="hybridMultilevel"/>
     <w:tmpl w:val="E2EAA968"/>
@@ -6461,7 +6806,7 @@
       </w:rPr>
     </w:lvl>
   </w:abstractNum>
-  <w:abstractNum w:abstractNumId="26" w15:restartNumberingAfterBreak="0">
+  <w:abstractNum w:abstractNumId="28" w15:restartNumberingAfterBreak="0">
     <w:nsid w:val="660234F7"/>
     <w:multiLevelType w:val="hybridMultilevel"/>
     <w:tmpl w:val="4BD0D6EA"/>
@@ -6574,7 +6919,7 @@
       </w:rPr>
     </w:lvl>
   </w:abstractNum>
-  <w:abstractNum w:abstractNumId="27" w15:restartNumberingAfterBreak="0">
+  <w:abstractNum w:abstractNumId="29" w15:restartNumberingAfterBreak="0">
     <w:nsid w:val="661F7DB0"/>
     <w:multiLevelType w:val="hybridMultilevel"/>
     <w:tmpl w:val="5490AAC8"/>
@@ -6687,7 +7032,7 @@
       </w:rPr>
     </w:lvl>
   </w:abstractNum>
-  <w:abstractNum w:abstractNumId="28" w15:restartNumberingAfterBreak="0">
+  <w:abstractNum w:abstractNumId="30" w15:restartNumberingAfterBreak="0">
     <w:nsid w:val="67184627"/>
     <w:multiLevelType w:val="hybridMultilevel"/>
     <w:tmpl w:val="10447A1A"/>
@@ -6800,7 +7145,7 @@
       </w:rPr>
     </w:lvl>
   </w:abstractNum>
-  <w:abstractNum w:abstractNumId="29" w15:restartNumberingAfterBreak="0">
+  <w:abstractNum w:abstractNumId="31" w15:restartNumberingAfterBreak="0">
     <w:nsid w:val="678946BF"/>
     <w:multiLevelType w:val="hybridMultilevel"/>
     <w:tmpl w:val="BF1AE474"/>
@@ -6913,7 +7258,7 @@
       </w:rPr>
     </w:lvl>
   </w:abstractNum>
-  <w:abstractNum w:abstractNumId="30" w15:restartNumberingAfterBreak="0">
+  <w:abstractNum w:abstractNumId="32" w15:restartNumberingAfterBreak="0">
     <w:nsid w:val="721865A8"/>
     <w:multiLevelType w:val="hybridMultilevel"/>
     <w:tmpl w:val="728E298A"/>
@@ -7026,7 +7371,7 @@
       </w:rPr>
     </w:lvl>
   </w:abstractNum>
-  <w:abstractNum w:abstractNumId="31" w15:restartNumberingAfterBreak="0">
+  <w:abstractNum w:abstractNumId="33" w15:restartNumberingAfterBreak="0">
     <w:nsid w:val="726F6111"/>
     <w:multiLevelType w:val="hybridMultilevel"/>
     <w:tmpl w:val="1CD8F952"/>
@@ -7115,7 +7460,7 @@
       </w:pPr>
     </w:lvl>
   </w:abstractNum>
-  <w:abstractNum w:abstractNumId="32" w15:restartNumberingAfterBreak="0">
+  <w:abstractNum w:abstractNumId="34" w15:restartNumberingAfterBreak="0">
     <w:nsid w:val="72FC0FA8"/>
     <w:multiLevelType w:val="hybridMultilevel"/>
     <w:tmpl w:val="A53EC5E6"/>
@@ -7228,7 +7573,7 @@
       </w:rPr>
     </w:lvl>
   </w:abstractNum>
-  <w:abstractNum w:abstractNumId="33" w15:restartNumberingAfterBreak="0">
+  <w:abstractNum w:abstractNumId="35" w15:restartNumberingAfterBreak="0">
     <w:nsid w:val="760C7DC3"/>
     <w:multiLevelType w:val="hybridMultilevel"/>
     <w:tmpl w:val="DD8CEFB8"/>
@@ -7341,11 +7686,124 @@
       </w:rPr>
     </w:lvl>
   </w:abstractNum>
-  <w:abstractNum w:abstractNumId="34" w15:restartNumberingAfterBreak="0">
+  <w:abstractNum w:abstractNumId="36" w15:restartNumberingAfterBreak="0">
+    <w:nsid w:val="77705803"/>
+    <w:multiLevelType w:val="hybridMultilevel"/>
+    <w:tmpl w:val="718A31EE"/>
+    <w:lvl w:ilvl="0" w:tplc="100A0001">
+      <w:start w:val="1"/>
+      <w:numFmt w:val="bullet"/>
+      <w:lvlText w:val=""/>
+      <w:lvlJc w:val="left"/>
+      <w:pPr>
+        <w:ind w:left="720" w:hanging="360"/>
+      </w:pPr>
+      <w:rPr>
+        <w:rFonts w:ascii="Symbol" w:eastAsia="Times New Roman" w:hAnsi="Symbol" w:cs="Times New Roman" w:hint="default"/>
+      </w:rPr>
+    </w:lvl>
+    <w:lvl w:ilvl="1" w:tplc="100A0003" w:tentative="1">
+      <w:start w:val="1"/>
+      <w:numFmt w:val="bullet"/>
+      <w:lvlText w:val="o"/>
+      <w:lvlJc w:val="left"/>
+      <w:pPr>
+        <w:ind w:left="1440" w:hanging="360"/>
+      </w:pPr>
+      <w:rPr>
+        <w:rFonts w:ascii="Courier New" w:hAnsi="Courier New" w:cs="Courier New" w:hint="default"/>
+      </w:rPr>
+    </w:lvl>
+    <w:lvl w:ilvl="2" w:tplc="100A0005" w:tentative="1">
+      <w:start w:val="1"/>
+      <w:numFmt w:val="bullet"/>
+      <w:lvlText w:val=""/>
+      <w:lvlJc w:val="left"/>
+      <w:pPr>
+        <w:ind w:left="2160" w:hanging="360"/>
+      </w:pPr>
+      <w:rPr>
+        <w:rFonts w:ascii="Wingdings" w:hAnsi="Wingdings" w:hint="default"/>
+      </w:rPr>
+    </w:lvl>
+    <w:lvl w:ilvl="3" w:tplc="100A0001" w:tentative="1">
+      <w:start w:val="1"/>
+      <w:numFmt w:val="bullet"/>
+      <w:lvlText w:val=""/>
+      <w:lvlJc w:val="left"/>
+      <w:pPr>
+        <w:ind w:left="2880" w:hanging="360"/>
+      </w:pPr>
+      <w:rPr>
+        <w:rFonts w:ascii="Symbol" w:hAnsi="Symbol" w:hint="default"/>
+      </w:rPr>
+    </w:lvl>
+    <w:lvl w:ilvl="4" w:tplc="100A0003" w:tentative="1">
+      <w:start w:val="1"/>
+      <w:numFmt w:val="bullet"/>
+      <w:lvlText w:val="o"/>
+      <w:lvlJc w:val="left"/>
+      <w:pPr>
+        <w:ind w:left="3600" w:hanging="360"/>
+      </w:pPr>
+      <w:rPr>
+        <w:rFonts w:ascii="Courier New" w:hAnsi="Courier New" w:cs="Courier New" w:hint="default"/>
+      </w:rPr>
+    </w:lvl>
+    <w:lvl w:ilvl="5" w:tplc="100A0005" w:tentative="1">
+      <w:start w:val="1"/>
+      <w:numFmt w:val="bullet"/>
+      <w:lvlText w:val=""/>
+      <w:lvlJc w:val="left"/>
+      <w:pPr>
+        <w:ind w:left="4320" w:hanging="360"/>
+      </w:pPr>
+      <w:rPr>
+        <w:rFonts w:ascii="Wingdings" w:hAnsi="Wingdings" w:hint="default"/>
+      </w:rPr>
+    </w:lvl>
+    <w:lvl w:ilvl="6" w:tplc="100A0001" w:tentative="1">
+      <w:start w:val="1"/>
+      <w:numFmt w:val="bullet"/>
+      <w:lvlText w:val=""/>
+      <w:lvlJc w:val="left"/>
+      <w:pPr>
+        <w:ind w:left="5040" w:hanging="360"/>
+      </w:pPr>
+      <w:rPr>
+        <w:rFonts w:ascii="Symbol" w:hAnsi="Symbol" w:hint="default"/>
+      </w:rPr>
+    </w:lvl>
+    <w:lvl w:ilvl="7" w:tplc="100A0003" w:tentative="1">
+      <w:start w:val="1"/>
+      <w:numFmt w:val="bullet"/>
+      <w:lvlText w:val="o"/>
+      <w:lvlJc w:val="left"/>
+      <w:pPr>
+        <w:ind w:left="5760" w:hanging="360"/>
+      </w:pPr>
+      <w:rPr>
+        <w:rFonts w:ascii="Courier New" w:hAnsi="Courier New" w:cs="Courier New" w:hint="default"/>
+      </w:rPr>
+    </w:lvl>
+    <w:lvl w:ilvl="8" w:tplc="100A0005" w:tentative="1">
+      <w:start w:val="1"/>
+      <w:numFmt w:val="bullet"/>
+      <w:lvlText w:val=""/>
+      <w:lvlJc w:val="left"/>
+      <w:pPr>
+        <w:ind w:left="6480" w:hanging="360"/>
+      </w:pPr>
+      <w:rPr>
+        <w:rFonts w:ascii="Wingdings" w:hAnsi="Wingdings" w:hint="default"/>
+      </w:rPr>
+    </w:lvl>
+  </w:abstractNum>
+  <w:abstractNum w:abstractNumId="37" w15:restartNumberingAfterBreak="0">
     <w:nsid w:val="7AA3152B"/>
-    <w:multiLevelType w:val="hybridMultilevel"/>
-    <w:tmpl w:val="9A5C6210"/>
-    <w:lvl w:ilvl="0" w:tplc="FFFFFFFF">
+    <w:multiLevelType w:val="multilevel"/>
+    <w:tmpl w:val="1EE49490"/>
+    <w:lvl w:ilvl="0">
       <w:start w:val="1"/>
       <w:numFmt w:val="decimal"/>
       <w:lvlText w:val="%1."/>
@@ -7354,7 +7812,125 @@
         <w:ind w:left="720" w:hanging="360"/>
       </w:pPr>
     </w:lvl>
-    <w:lvl w:ilvl="1" w:tplc="080A0019" w:tentative="1">
+    <w:lvl w:ilvl="1">
+      <w:start w:val="3"/>
+      <w:numFmt w:val="decimal"/>
+      <w:isLgl/>
+      <w:lvlText w:val="%1.%2"/>
+      <w:lvlJc w:val="left"/>
+      <w:pPr>
+        <w:ind w:left="1080" w:hanging="360"/>
+      </w:pPr>
+      <w:rPr>
+        <w:rFonts w:hint="default"/>
+      </w:rPr>
+    </w:lvl>
+    <w:lvl w:ilvl="2">
+      <w:start w:val="1"/>
+      <w:numFmt w:val="decimal"/>
+      <w:isLgl/>
+      <w:lvlText w:val="%1.%2.%3"/>
+      <w:lvlJc w:val="left"/>
+      <w:pPr>
+        <w:ind w:left="1800" w:hanging="720"/>
+      </w:pPr>
+      <w:rPr>
+        <w:rFonts w:hint="default"/>
+      </w:rPr>
+    </w:lvl>
+    <w:lvl w:ilvl="3">
+      <w:start w:val="1"/>
+      <w:numFmt w:val="decimal"/>
+      <w:isLgl/>
+      <w:lvlText w:val="%1.%2.%3.%4"/>
+      <w:lvlJc w:val="left"/>
+      <w:pPr>
+        <w:ind w:left="2160" w:hanging="720"/>
+      </w:pPr>
+      <w:rPr>
+        <w:rFonts w:hint="default"/>
+      </w:rPr>
+    </w:lvl>
+    <w:lvl w:ilvl="4">
+      <w:start w:val="1"/>
+      <w:numFmt w:val="decimal"/>
+      <w:isLgl/>
+      <w:lvlText w:val="%1.%2.%3.%4.%5"/>
+      <w:lvlJc w:val="left"/>
+      <w:pPr>
+        <w:ind w:left="2880" w:hanging="1080"/>
+      </w:pPr>
+      <w:rPr>
+        <w:rFonts w:hint="default"/>
+      </w:rPr>
+    </w:lvl>
+    <w:lvl w:ilvl="5">
+      <w:start w:val="1"/>
+      <w:numFmt w:val="decimal"/>
+      <w:isLgl/>
+      <w:lvlText w:val="%1.%2.%3.%4.%5.%6"/>
+      <w:lvlJc w:val="left"/>
+      <w:pPr>
+        <w:ind w:left="3240" w:hanging="1080"/>
+      </w:pPr>
+      <w:rPr>
+        <w:rFonts w:hint="default"/>
+      </w:rPr>
+    </w:lvl>
+    <w:lvl w:ilvl="6">
+      <w:start w:val="1"/>
+      <w:numFmt w:val="decimal"/>
+      <w:isLgl/>
+      <w:lvlText w:val="%1.%2.%3.%4.%5.%6.%7"/>
+      <w:lvlJc w:val="left"/>
+      <w:pPr>
+        <w:ind w:left="3960" w:hanging="1440"/>
+      </w:pPr>
+      <w:rPr>
+        <w:rFonts w:hint="default"/>
+      </w:rPr>
+    </w:lvl>
+    <w:lvl w:ilvl="7">
+      <w:start w:val="1"/>
+      <w:numFmt w:val="decimal"/>
+      <w:isLgl/>
+      <w:lvlText w:val="%1.%2.%3.%4.%5.%6.%7.%8"/>
+      <w:lvlJc w:val="left"/>
+      <w:pPr>
+        <w:ind w:left="4320" w:hanging="1440"/>
+      </w:pPr>
+      <w:rPr>
+        <w:rFonts w:hint="default"/>
+      </w:rPr>
+    </w:lvl>
+    <w:lvl w:ilvl="8">
+      <w:start w:val="1"/>
+      <w:numFmt w:val="decimal"/>
+      <w:isLgl/>
+      <w:lvlText w:val="%1.%2.%3.%4.%5.%6.%7.%8.%9"/>
+      <w:lvlJc w:val="left"/>
+      <w:pPr>
+        <w:ind w:left="5040" w:hanging="1800"/>
+      </w:pPr>
+      <w:rPr>
+        <w:rFonts w:hint="default"/>
+      </w:rPr>
+    </w:lvl>
+  </w:abstractNum>
+  <w:abstractNum w:abstractNumId="38" w15:restartNumberingAfterBreak="0">
+    <w:nsid w:val="7C214668"/>
+    <w:multiLevelType w:val="hybridMultilevel"/>
+    <w:tmpl w:val="ACBC23D2"/>
+    <w:lvl w:ilvl="0" w:tplc="100A000F">
+      <w:start w:val="1"/>
+      <w:numFmt w:val="decimal"/>
+      <w:lvlText w:val="%1."/>
+      <w:lvlJc w:val="left"/>
+      <w:pPr>
+        <w:ind w:left="720" w:hanging="360"/>
+      </w:pPr>
+    </w:lvl>
+    <w:lvl w:ilvl="1" w:tplc="100A0019" w:tentative="1">
       <w:start w:val="1"/>
       <w:numFmt w:val="lowerLetter"/>
       <w:lvlText w:val="%2."/>
@@ -7363,7 +7939,7 @@
         <w:ind w:left="1440" w:hanging="360"/>
       </w:pPr>
     </w:lvl>
-    <w:lvl w:ilvl="2" w:tplc="080A001B" w:tentative="1">
+    <w:lvl w:ilvl="2" w:tplc="100A001B" w:tentative="1">
       <w:start w:val="1"/>
       <w:numFmt w:val="lowerRoman"/>
       <w:lvlText w:val="%3."/>
@@ -7372,7 +7948,7 @@
         <w:ind w:left="2160" w:hanging="180"/>
       </w:pPr>
     </w:lvl>
-    <w:lvl w:ilvl="3" w:tplc="080A000F" w:tentative="1">
+    <w:lvl w:ilvl="3" w:tplc="100A000F" w:tentative="1">
       <w:start w:val="1"/>
       <w:numFmt w:val="decimal"/>
       <w:lvlText w:val="%4."/>
@@ -7381,7 +7957,7 @@
         <w:ind w:left="2880" w:hanging="360"/>
       </w:pPr>
     </w:lvl>
-    <w:lvl w:ilvl="4" w:tplc="080A0019" w:tentative="1">
+    <w:lvl w:ilvl="4" w:tplc="100A0019" w:tentative="1">
       <w:start w:val="1"/>
       <w:numFmt w:val="lowerLetter"/>
       <w:lvlText w:val="%5."/>
@@ -7390,7 +7966,7 @@
         <w:ind w:left="3600" w:hanging="360"/>
       </w:pPr>
     </w:lvl>
-    <w:lvl w:ilvl="5" w:tplc="080A001B" w:tentative="1">
+    <w:lvl w:ilvl="5" w:tplc="100A001B" w:tentative="1">
       <w:start w:val="1"/>
       <w:numFmt w:val="lowerRoman"/>
       <w:lvlText w:val="%6."/>
@@ -7399,7 +7975,7 @@
         <w:ind w:left="4320" w:hanging="180"/>
       </w:pPr>
     </w:lvl>
-    <w:lvl w:ilvl="6" w:tplc="080A000F" w:tentative="1">
+    <w:lvl w:ilvl="6" w:tplc="100A000F" w:tentative="1">
       <w:start w:val="1"/>
       <w:numFmt w:val="decimal"/>
       <w:lvlText w:val="%7."/>
@@ -7408,7 +7984,7 @@
         <w:ind w:left="5040" w:hanging="360"/>
       </w:pPr>
     </w:lvl>
-    <w:lvl w:ilvl="7" w:tplc="080A0019" w:tentative="1">
+    <w:lvl w:ilvl="7" w:tplc="100A0019" w:tentative="1">
       <w:start w:val="1"/>
       <w:numFmt w:val="lowerLetter"/>
       <w:lvlText w:val="%8."/>
@@ -7417,7 +7993,7 @@
         <w:ind w:left="5760" w:hanging="360"/>
       </w:pPr>
     </w:lvl>
-    <w:lvl w:ilvl="8" w:tplc="080A001B" w:tentative="1">
+    <w:lvl w:ilvl="8" w:tplc="100A001B" w:tentative="1">
       <w:start w:val="1"/>
       <w:numFmt w:val="lowerRoman"/>
       <w:lvlText w:val="%9."/>
@@ -7427,7 +8003,7 @@
       </w:pPr>
     </w:lvl>
   </w:abstractNum>
-  <w:abstractNum w:abstractNumId="35" w15:restartNumberingAfterBreak="0">
+  <w:abstractNum w:abstractNumId="39" w15:restartNumberingAfterBreak="0">
     <w:nsid w:val="7E9325B8"/>
     <w:multiLevelType w:val="hybridMultilevel"/>
     <w:tmpl w:val="12104BD4"/>
@@ -7513,46 +8089,159 @@
       </w:pPr>
     </w:lvl>
   </w:abstractNum>
-  <w:num w:numId="1">
-    <w:abstractNumId w:val="20"/>
+  <w:abstractNum w:abstractNumId="40" w15:restartNumberingAfterBreak="0">
+    <w:nsid w:val="7F5A6BD9"/>
+    <w:multiLevelType w:val="hybridMultilevel"/>
+    <w:tmpl w:val="461AAE86"/>
+    <w:lvl w:ilvl="0" w:tplc="F3CA3194">
+      <w:start w:val="1"/>
+      <w:numFmt w:val="bullet"/>
+      <w:lvlText w:val=""/>
+      <w:lvlJc w:val="left"/>
+      <w:pPr>
+        <w:ind w:left="1080" w:hanging="360"/>
+      </w:pPr>
+      <w:rPr>
+        <w:rFonts w:ascii="Symbol" w:eastAsia="Times New Roman" w:hAnsi="Symbol" w:cs="Times New Roman" w:hint="default"/>
+      </w:rPr>
+    </w:lvl>
+    <w:lvl w:ilvl="1" w:tplc="100A0003" w:tentative="1">
+      <w:start w:val="1"/>
+      <w:numFmt w:val="bullet"/>
+      <w:lvlText w:val="o"/>
+      <w:lvlJc w:val="left"/>
+      <w:pPr>
+        <w:ind w:left="1800" w:hanging="360"/>
+      </w:pPr>
+      <w:rPr>
+        <w:rFonts w:ascii="Courier New" w:hAnsi="Courier New" w:cs="Courier New" w:hint="default"/>
+      </w:rPr>
+    </w:lvl>
+    <w:lvl w:ilvl="2" w:tplc="100A0005" w:tentative="1">
+      <w:start w:val="1"/>
+      <w:numFmt w:val="bullet"/>
+      <w:lvlText w:val=""/>
+      <w:lvlJc w:val="left"/>
+      <w:pPr>
+        <w:ind w:left="2520" w:hanging="360"/>
+      </w:pPr>
+      <w:rPr>
+        <w:rFonts w:ascii="Wingdings" w:hAnsi="Wingdings" w:hint="default"/>
+      </w:rPr>
+    </w:lvl>
+    <w:lvl w:ilvl="3" w:tplc="100A0001" w:tentative="1">
+      <w:start w:val="1"/>
+      <w:numFmt w:val="bullet"/>
+      <w:lvlText w:val=""/>
+      <w:lvlJc w:val="left"/>
+      <w:pPr>
+        <w:ind w:left="3240" w:hanging="360"/>
+      </w:pPr>
+      <w:rPr>
+        <w:rFonts w:ascii="Symbol" w:hAnsi="Symbol" w:hint="default"/>
+      </w:rPr>
+    </w:lvl>
+    <w:lvl w:ilvl="4" w:tplc="100A0003" w:tentative="1">
+      <w:start w:val="1"/>
+      <w:numFmt w:val="bullet"/>
+      <w:lvlText w:val="o"/>
+      <w:lvlJc w:val="left"/>
+      <w:pPr>
+        <w:ind w:left="3960" w:hanging="360"/>
+      </w:pPr>
+      <w:rPr>
+        <w:rFonts w:ascii="Courier New" w:hAnsi="Courier New" w:cs="Courier New" w:hint="default"/>
+      </w:rPr>
+    </w:lvl>
+    <w:lvl w:ilvl="5" w:tplc="100A0005" w:tentative="1">
+      <w:start w:val="1"/>
+      <w:numFmt w:val="bullet"/>
+      <w:lvlText w:val=""/>
+      <w:lvlJc w:val="left"/>
+      <w:pPr>
+        <w:ind w:left="4680" w:hanging="360"/>
+      </w:pPr>
+      <w:rPr>
+        <w:rFonts w:ascii="Wingdings" w:hAnsi="Wingdings" w:hint="default"/>
+      </w:rPr>
+    </w:lvl>
+    <w:lvl w:ilvl="6" w:tplc="100A0001" w:tentative="1">
+      <w:start w:val="1"/>
+      <w:numFmt w:val="bullet"/>
+      <w:lvlText w:val=""/>
+      <w:lvlJc w:val="left"/>
+      <w:pPr>
+        <w:ind w:left="5400" w:hanging="360"/>
+      </w:pPr>
+      <w:rPr>
+        <w:rFonts w:ascii="Symbol" w:hAnsi="Symbol" w:hint="default"/>
+      </w:rPr>
+    </w:lvl>
+    <w:lvl w:ilvl="7" w:tplc="100A0003" w:tentative="1">
+      <w:start w:val="1"/>
+      <w:numFmt w:val="bullet"/>
+      <w:lvlText w:val="o"/>
+      <w:lvlJc w:val="left"/>
+      <w:pPr>
+        <w:ind w:left="6120" w:hanging="360"/>
+      </w:pPr>
+      <w:rPr>
+        <w:rFonts w:ascii="Courier New" w:hAnsi="Courier New" w:cs="Courier New" w:hint="default"/>
+      </w:rPr>
+    </w:lvl>
+    <w:lvl w:ilvl="8" w:tplc="100A0005" w:tentative="1">
+      <w:start w:val="1"/>
+      <w:numFmt w:val="bullet"/>
+      <w:lvlText w:val=""/>
+      <w:lvlJc w:val="left"/>
+      <w:pPr>
+        <w:ind w:left="6840" w:hanging="360"/>
+      </w:pPr>
+      <w:rPr>
+        <w:rFonts w:ascii="Wingdings" w:hAnsi="Wingdings" w:hint="default"/>
+      </w:rPr>
+    </w:lvl>
+  </w:abstractNum>
+  <w:num w:numId="1" w16cid:durableId="387652761">
+    <w:abstractNumId w:val="22"/>
   </w:num>
-  <w:num w:numId="2">
+  <w:num w:numId="2" w16cid:durableId="857355702">
     <w:abstractNumId w:val="0"/>
   </w:num>
-  <w:num w:numId="3">
-    <w:abstractNumId w:val="35"/>
+  <w:num w:numId="3" w16cid:durableId="591201763">
+    <w:abstractNumId w:val="39"/>
   </w:num>
-  <w:num w:numId="4">
+  <w:num w:numId="4" w16cid:durableId="260989509">
+    <w:abstractNumId w:val="26"/>
+  </w:num>
+  <w:num w:numId="5" w16cid:durableId="1920434008">
+    <w:abstractNumId w:val="27"/>
+  </w:num>
+  <w:num w:numId="6" w16cid:durableId="1188644364">
+    <w:abstractNumId w:val="18"/>
+  </w:num>
+  <w:num w:numId="7" w16cid:durableId="1739353829">
+    <w:abstractNumId w:val="13"/>
+  </w:num>
+  <w:num w:numId="8" w16cid:durableId="1501315629">
+    <w:abstractNumId w:val="4"/>
+  </w:num>
+  <w:num w:numId="9" w16cid:durableId="1099983884">
+    <w:abstractNumId w:val="28"/>
+  </w:num>
+  <w:num w:numId="10" w16cid:durableId="1161850174">
+    <w:abstractNumId w:val="30"/>
+  </w:num>
+  <w:num w:numId="11" w16cid:durableId="729809200">
     <w:abstractNumId w:val="24"/>
   </w:num>
-  <w:num w:numId="5">
-    <w:abstractNumId w:val="25"/>
+  <w:num w:numId="12" w16cid:durableId="641429695">
+    <w:abstractNumId w:val="14"/>
   </w:num>
-  <w:num w:numId="6">
-    <w:abstractNumId w:val="17"/>
+  <w:num w:numId="13" w16cid:durableId="688750437">
+    <w:abstractNumId w:val="34"/>
   </w:num>
-  <w:num w:numId="7">
-    <w:abstractNumId w:val="12"/>
-  </w:num>
-  <w:num w:numId="8">
-    <w:abstractNumId w:val="4"/>
-  </w:num>
-  <w:num w:numId="9">
-    <w:abstractNumId w:val="26"/>
-  </w:num>
-  <w:num w:numId="10">
-    <w:abstractNumId w:val="28"/>
-  </w:num>
-  <w:num w:numId="11">
-    <w:abstractNumId w:val="22"/>
-  </w:num>
-  <w:num w:numId="12">
-    <w:abstractNumId w:val="13"/>
-  </w:num>
-  <w:num w:numId="13">
-    <w:abstractNumId w:val="32"/>
-  </w:num>
-  <w:num w:numId="14">
+  <w:num w:numId="14" w16cid:durableId="921372662">
     <w:abstractNumId w:val="6"/>
     <w:lvlOverride w:ilvl="0">
       <w:startOverride w:val="1"/>
@@ -7582,116 +8271,131 @@
       <w:startOverride w:val="1"/>
     </w:lvlOverride>
   </w:num>
-  <w:num w:numId="15">
-    <w:abstractNumId w:val="30"/>
+  <w:num w:numId="15" w16cid:durableId="787286210">
+    <w:abstractNumId w:val="32"/>
   </w:num>
-  <w:num w:numId="16">
+  <w:num w:numId="16" w16cid:durableId="994724174">
+    <w:abstractNumId w:val="16"/>
+  </w:num>
+  <w:num w:numId="17" w16cid:durableId="1284386934">
+    <w:abstractNumId w:val="20"/>
+  </w:num>
+  <w:num w:numId="18" w16cid:durableId="376206610">
     <w:abstractNumId w:val="15"/>
   </w:num>
-  <w:num w:numId="17">
-    <w:abstractNumId w:val="18"/>
-  </w:num>
-  <w:num w:numId="18">
-    <w:abstractNumId w:val="14"/>
-  </w:num>
-  <w:num w:numId="19">
+  <w:num w:numId="19" w16cid:durableId="965434130">
     <w:abstractNumId w:val="3"/>
   </w:num>
-  <w:num w:numId="20">
+  <w:num w:numId="20" w16cid:durableId="1509758373">
     <w:abstractNumId w:val="2"/>
   </w:num>
-  <w:num w:numId="21">
+  <w:num w:numId="21" w16cid:durableId="770080007">
+    <w:abstractNumId w:val="31"/>
+  </w:num>
+  <w:num w:numId="22" w16cid:durableId="358821740">
+    <w:abstractNumId w:val="35"/>
+  </w:num>
+  <w:num w:numId="23" w16cid:durableId="1385522543">
+    <w:abstractNumId w:val="12"/>
+  </w:num>
+  <w:num w:numId="24" w16cid:durableId="1429085412">
+    <w:abstractNumId w:val="23"/>
+  </w:num>
+  <w:num w:numId="25" w16cid:durableId="301814862">
+    <w:abstractNumId w:val="5"/>
+  </w:num>
+  <w:num w:numId="26" w16cid:durableId="2065253327">
     <w:abstractNumId w:val="29"/>
   </w:num>
-  <w:num w:numId="22">
+  <w:num w:numId="27" w16cid:durableId="2104648523">
+    <w:abstractNumId w:val="6"/>
+  </w:num>
+  <w:num w:numId="28" w16cid:durableId="1729575216">
+    <w:abstractNumId w:val="32"/>
+  </w:num>
+  <w:num w:numId="29" w16cid:durableId="2041470924">
+    <w:abstractNumId w:val="16"/>
+  </w:num>
+  <w:num w:numId="30" w16cid:durableId="598561728">
+    <w:abstractNumId w:val="20"/>
+  </w:num>
+  <w:num w:numId="31" w16cid:durableId="183518193">
+    <w:abstractNumId w:val="15"/>
+  </w:num>
+  <w:num w:numId="32" w16cid:durableId="353770864">
+    <w:abstractNumId w:val="3"/>
+  </w:num>
+  <w:num w:numId="33" w16cid:durableId="1953976777">
+    <w:abstractNumId w:val="2"/>
+  </w:num>
+  <w:num w:numId="34" w16cid:durableId="499466899">
+    <w:abstractNumId w:val="31"/>
+  </w:num>
+  <w:num w:numId="35" w16cid:durableId="686560370">
+    <w:abstractNumId w:val="35"/>
+  </w:num>
+  <w:num w:numId="36" w16cid:durableId="2119135234">
+    <w:abstractNumId w:val="12"/>
+  </w:num>
+  <w:num w:numId="37" w16cid:durableId="1940329607">
+    <w:abstractNumId w:val="23"/>
+  </w:num>
+  <w:num w:numId="38" w16cid:durableId="1045831242">
+    <w:abstractNumId w:val="5"/>
+  </w:num>
+  <w:num w:numId="39" w16cid:durableId="551160924">
+    <w:abstractNumId w:val="29"/>
+  </w:num>
+  <w:num w:numId="40" w16cid:durableId="1728723662">
+    <w:abstractNumId w:val="25"/>
+  </w:num>
+  <w:num w:numId="41" w16cid:durableId="473790468">
+    <w:abstractNumId w:val="37"/>
+  </w:num>
+  <w:num w:numId="42" w16cid:durableId="1362588844">
+    <w:abstractNumId w:val="7"/>
+  </w:num>
+  <w:num w:numId="43" w16cid:durableId="35472376">
     <w:abstractNumId w:val="33"/>
   </w:num>
-  <w:num w:numId="23">
+  <w:num w:numId="44" w16cid:durableId="52780721">
+    <w:abstractNumId w:val="1"/>
+  </w:num>
+  <w:num w:numId="45" w16cid:durableId="1429427822">
+    <w:abstractNumId w:val="21"/>
+  </w:num>
+  <w:num w:numId="46" w16cid:durableId="1767116865">
+    <w:abstractNumId w:val="9"/>
+  </w:num>
+  <w:num w:numId="47" w16cid:durableId="535243465">
+    <w:abstractNumId w:val="17"/>
+  </w:num>
+  <w:num w:numId="48" w16cid:durableId="1765418712">
+    <w:abstractNumId w:val="10"/>
+  </w:num>
+  <w:num w:numId="49" w16cid:durableId="1753038632">
+    <w:abstractNumId w:val="8"/>
+  </w:num>
+  <w:num w:numId="50" w16cid:durableId="1748728723">
+    <w:abstractNumId w:val="38"/>
+  </w:num>
+  <w:num w:numId="51" w16cid:durableId="1533498528">
+    <w:abstractNumId w:val="36"/>
+  </w:num>
+  <w:num w:numId="52" w16cid:durableId="1298681181">
     <w:abstractNumId w:val="11"/>
   </w:num>
-  <w:num w:numId="24">
-    <w:abstractNumId w:val="21"/>
+  <w:num w:numId="53" w16cid:durableId="897742495">
+    <w:abstractNumId w:val="40"/>
   </w:num>
-  <w:num w:numId="25">
-    <w:abstractNumId w:val="5"/>
-  </w:num>
-  <w:num w:numId="26">
-    <w:abstractNumId w:val="27"/>
-  </w:num>
-  <w:num w:numId="27">
-    <w:abstractNumId w:val="6"/>
-  </w:num>
-  <w:num w:numId="28">
-    <w:abstractNumId w:val="30"/>
-  </w:num>
-  <w:num w:numId="29">
-    <w:abstractNumId w:val="15"/>
-  </w:num>
-  <w:num w:numId="30">
-    <w:abstractNumId w:val="18"/>
-  </w:num>
-  <w:num w:numId="31">
-    <w:abstractNumId w:val="14"/>
-  </w:num>
-  <w:num w:numId="32">
-    <w:abstractNumId w:val="3"/>
-  </w:num>
-  <w:num w:numId="33">
-    <w:abstractNumId w:val="2"/>
-  </w:num>
-  <w:num w:numId="34">
-    <w:abstractNumId w:val="29"/>
-  </w:num>
-  <w:num w:numId="35">
-    <w:abstractNumId w:val="33"/>
-  </w:num>
-  <w:num w:numId="36">
-    <w:abstractNumId w:val="11"/>
-  </w:num>
-  <w:num w:numId="37">
-    <w:abstractNumId w:val="21"/>
-  </w:num>
-  <w:num w:numId="38">
-    <w:abstractNumId w:val="5"/>
-  </w:num>
-  <w:num w:numId="39">
-    <w:abstractNumId w:val="27"/>
-  </w:num>
-  <w:num w:numId="40">
-    <w:abstractNumId w:val="23"/>
-  </w:num>
-  <w:num w:numId="41">
-    <w:abstractNumId w:val="34"/>
-  </w:num>
-  <w:num w:numId="42">
-    <w:abstractNumId w:val="7"/>
-  </w:num>
-  <w:num w:numId="43">
-    <w:abstractNumId w:val="31"/>
-  </w:num>
-  <w:num w:numId="44">
-    <w:abstractNumId w:val="1"/>
-  </w:num>
-  <w:num w:numId="45">
+  <w:num w:numId="54" w16cid:durableId="1858545080">
     <w:abstractNumId w:val="19"/>
-  </w:num>
-  <w:num w:numId="46">
-    <w:abstractNumId w:val="9"/>
-  </w:num>
-  <w:num w:numId="47">
-    <w:abstractNumId w:val="16"/>
-  </w:num>
-  <w:num w:numId="48">
-    <w:abstractNumId w:val="10"/>
-  </w:num>
-  <w:num w:numId="49">
-    <w:abstractNumId w:val="8"/>
   </w:num>
 </w:numbering>
 </file>
 
 <file path=word/styles.xml><?xml version="1.0" encoding="utf-8"?>
-<w:styles xmlns:mc="http://schemas.openxmlformats.org/markup-compatibility/2006" xmlns:r="http://schemas.openxmlformats.org/officeDocument/2006/relationships" xmlns:w="http://schemas.openxmlformats.org/wordprocessingml/2006/main" xmlns:w14="http://schemas.microsoft.com/office/word/2010/wordml" xmlns:w15="http://schemas.microsoft.com/office/word/2012/wordml" xmlns:w16cex="http://schemas.microsoft.com/office/word/2018/wordml/cex" xmlns:w16cid="http://schemas.microsoft.com/office/word/2016/wordml/cid" xmlns:w16="http://schemas.microsoft.com/office/word/2018/wordml" xmlns:w16sdtdh="http://schemas.microsoft.com/office/word/2020/wordml/sdtdatahash" xmlns:w16se="http://schemas.microsoft.com/office/word/2015/wordml/symex" mc:Ignorable="w14 w15 w16se w16cid w16 w16cex w16sdtdh">
+<w:styles xmlns:mc="http://schemas.openxmlformats.org/markup-compatibility/2006" xmlns:r="http://schemas.openxmlformats.org/officeDocument/2006/relationships" xmlns:w="http://schemas.openxmlformats.org/wordprocessingml/2006/main" xmlns:w14="http://schemas.microsoft.com/office/word/2010/wordml" xmlns:w15="http://schemas.microsoft.com/office/word/2012/wordml" xmlns:w16cex="http://schemas.microsoft.com/office/word/2018/wordml/cex" xmlns:w16cid="http://schemas.microsoft.com/office/word/2016/wordml/cid" xmlns:w16="http://schemas.microsoft.com/office/word/2018/wordml" xmlns:w16du="http://schemas.microsoft.com/office/word/2023/wordml/word16du" xmlns:w16sdtdh="http://schemas.microsoft.com/office/word/2020/wordml/sdtdatahash" xmlns:w16se="http://schemas.microsoft.com/office/word/2015/wordml/symex" mc:Ignorable="w14 w15 w16se w16cid w16 w16cex w16sdtdh w16du">
   <w:docDefaults>
     <w:rPrDefault>
       <w:rPr>
@@ -8470,6 +9174,33 @@
       <w:lang w:val="es-GT"/>
     </w:rPr>
   </w:style>
+  <w:style w:type="paragraph" w:styleId="NormalWeb">
+    <w:name w:val="Normal (Web)"/>
+    <w:basedOn w:val="Normal"/>
+    <w:uiPriority w:val="99"/>
+    <w:semiHidden/>
+    <w:unhideWhenUsed/>
+    <w:rsid w:val="00D9586D"/>
+    <w:pPr>
+      <w:spacing w:before="100" w:beforeAutospacing="1" w:after="100" w:afterAutospacing="1" w:line="240" w:lineRule="auto"/>
+    </w:pPr>
+    <w:rPr>
+      <w:rFonts w:ascii="Times New Roman" w:eastAsia="Times New Roman" w:hAnsi="Times New Roman" w:cs="Times New Roman"/>
+      <w:szCs w:val="24"/>
+      <w:lang w:eastAsia="es-GT"/>
+    </w:rPr>
+  </w:style>
+  <w:style w:type="character" w:styleId="Textoennegrita">
+    <w:name w:val="Strong"/>
+    <w:basedOn w:val="Fuentedeprrafopredeter"/>
+    <w:uiPriority w:val="22"/>
+    <w:qFormat/>
+    <w:rsid w:val="00D9586D"/>
+    <w:rPr>
+      <w:b/>
+      <w:bCs/>
+    </w:rPr>
+  </w:style>
 </w:styles>
 </file>
 
@@ -8735,11 +9466,73 @@
 </file>
 
 <file path=customXml/item1.xml><?xml version="1.0" encoding="utf-8"?>
-<b:Sources xmlns:b="http://schemas.openxmlformats.org/officeDocument/2006/bibliography" xmlns="http://schemas.openxmlformats.org/officeDocument/2006/bibliography" SelectedStyle="\APASixthEditionOfficeOnline.xsl" StyleName="APA" Version="6"/>
+<b:Sources xmlns:b="http://schemas.openxmlformats.org/officeDocument/2006/bibliography" xmlns="http://schemas.openxmlformats.org/officeDocument/2006/bibliography" SelectedStyle="\APASixthEditionOfficeOnline.xsl" StyleName="APA" Version="6">
+  <b:Source>
+    <b:Tag>Sch09</b:Tag>
+    <b:SourceType>InternetSite</b:SourceType>
+    <b:Guid>{C971098E-8B34-4B02-BC2F-16D82224B87E}</b:Guid>
+    <b:Author>
+      <b:Author>
+        <b:NameList>
+          <b:Person>
+            <b:Last>Bullying</b:Last>
+            <b:First>"School-Based</b:First>
+            <b:Middle>Programs to Reduce</b:Middle>
+          </b:Person>
+        </b:NameList>
+      </b:Author>
+    </b:Author>
+    <b:Title>"School-Based Programs to Reduce Bullying</b:Title>
+    <b:InternetSiteTitle>"School-Based Programs to Reduce Bullying</b:InternetSiteTitle>
+    <b:Year>2009</b:Year>
+    <b:URL>https://www.ojp.gov/pdffiles1/nij/grants/229377.pdf</b:URL>
+    <b:RefOrder>3</b:RefOrder>
+  </b:Source>
+  <b:Source>
+    <b:Tag>Olw93</b:Tag>
+    <b:SourceType>InternetSite</b:SourceType>
+    <b:Guid>{A6A80897-5089-4FDC-A419-F681FE06C8EF}</b:Guid>
+    <b:Author>
+      <b:Author>
+        <b:NameList>
+          <b:Person>
+            <b:Last>Olweus</b:Last>
+          </b:Person>
+        </b:NameList>
+      </b:Author>
+    </b:Author>
+    <b:Title>Wiley</b:Title>
+    <b:InternetSiteTitle>Wiley</b:InternetSiteTitle>
+    <b:Year>1993</b:Year>
+    <b:URL>https://www.wiley.com/en-us/Bullying+at+School%3A+What+We+Know+and+What+We+Can+Do-p-9780631192411</b:URL>
+    <b:RefOrder>2</b:RefOrder>
+  </b:Source>
+  <b:Source>
+    <b:Tag>Dav09</b:Tag>
+    <b:SourceType>InternetSite</b:SourceType>
+    <b:Guid>{E77AB3AF-79EC-463A-B8B0-5F35426D0601}</b:Guid>
+    <b:Author>
+      <b:Author>
+        <b:NameList>
+          <b:Person>
+            <b:Last>Farrington</b:Last>
+            <b:First>David</b:First>
+            <b:Middle>P.</b:Middle>
+          </b:Person>
+        </b:NameList>
+      </b:Author>
+    </b:Author>
+    <b:Title>"School-Based Programs to Reduce Bullying</b:Title>
+    <b:InternetSiteTitle>"School-Based Programs to Reduce Bullying</b:InternetSiteTitle>
+    <b:Year>2009</b:Year>
+    <b:URL>https://www.ojp.gov/pdffiles1/nij/grants/229377.pdf</b:URL>
+    <b:RefOrder>1</b:RefOrder>
+  </b:Source>
+</b:Sources>
 </file>
 
 <file path=customXml/itemProps1.xml><?xml version="1.0" encoding="utf-8"?>
-<ds:datastoreItem xmlns:ds="http://schemas.openxmlformats.org/officeDocument/2006/customXml" ds:itemID="{B0C234B8-610F-44D4-9140-12312ADF9D3B}">
+<ds:datastoreItem xmlns:ds="http://schemas.openxmlformats.org/officeDocument/2006/customXml" ds:itemID="{199FF21A-ADAE-4506-B290-B95FAE024CD6}">
   <ds:schemaRefs>
     <ds:schemaRef ds:uri="http://schemas.openxmlformats.org/officeDocument/2006/bibliography"/>
   </ds:schemaRefs>

</xml_diff>